<commit_message>
DTO for Clinic objects instead of objects from DB => Json result for GET request become simplier, ClinicProfile removed
</commit_message>
<xml_diff>
--- a/Infodoctor WebAPI specs.docx
+++ b/Infodoctor WebAPI specs.docx
@@ -183,7 +183,7 @@
       <w:pPr>
         <w:pStyle w:val="11"/>
         <w:tabs>
-          <w:tab w:val="right" w:pos="9345"/>
+          <w:tab w:val="right" w:pos="10456"/>
         </w:tabs>
         <w:rPr>
           <w:rFonts w:asciiTheme="minorHAnsi" w:eastAsiaTheme="minorEastAsia" w:hAnsiTheme="minorHAnsi" w:cstheme="minorBidi"/>
@@ -338,7 +338,7 @@
         </w:rPr>
         <w:fldChar w:fldCharType="separate"/>
       </w:r>
-      <w:hyperlink w:anchor="_Toc475987542" w:history="1">
+      <w:hyperlink w:anchor="_Toc476012255" w:history="1">
         <w:r>
           <w:rPr>
             <w:rStyle w:val="a3"/>
@@ -346,129 +346,6 @@
             <w:lang w:val="ru-RU"/>
           </w:rPr>
           <w:t>Работа с зарегистрированными юзерами</w:t>
-        </w:r>
-        <w:r>
-          <w:rPr>
-            <w:noProof/>
-            <w:webHidden/>
-            <w:lang w:val="ru-RU"/>
-          </w:rPr>
-          <w:tab/>
-        </w:r>
-        <w:r>
-          <w:rPr>
-            <w:noProof/>
-            <w:webHidden/>
-          </w:rPr>
-          <w:fldChar w:fldCharType="begin"/>
-        </w:r>
-        <w:r>
-          <w:rPr>
-            <w:noProof/>
-            <w:webHidden/>
-            <w:lang w:val="ru-RU"/>
-          </w:rPr>
-          <w:instrText xml:space="preserve"> </w:instrText>
-        </w:r>
-        <w:r>
-          <w:rPr>
-            <w:noProof/>
-            <w:webHidden/>
-          </w:rPr>
-          <w:instrText>PAGEREF</w:instrText>
-        </w:r>
-        <w:r>
-          <w:rPr>
-            <w:noProof/>
-            <w:webHidden/>
-            <w:lang w:val="ru-RU"/>
-          </w:rPr>
-          <w:instrText xml:space="preserve"> _</w:instrText>
-        </w:r>
-        <w:r>
-          <w:rPr>
-            <w:noProof/>
-            <w:webHidden/>
-          </w:rPr>
-          <w:instrText>Toc</w:instrText>
-        </w:r>
-        <w:r>
-          <w:rPr>
-            <w:noProof/>
-            <w:webHidden/>
-            <w:lang w:val="ru-RU"/>
-          </w:rPr>
-          <w:instrText>475987542 \</w:instrText>
-        </w:r>
-        <w:r>
-          <w:rPr>
-            <w:noProof/>
-            <w:webHidden/>
-          </w:rPr>
-          <w:instrText>h</w:instrText>
-        </w:r>
-        <w:r>
-          <w:rPr>
-            <w:noProof/>
-            <w:webHidden/>
-            <w:lang w:val="ru-RU"/>
-          </w:rPr>
-          <w:instrText xml:space="preserve"> </w:instrText>
-        </w:r>
-        <w:r>
-          <w:rPr>
-            <w:noProof/>
-            <w:webHidden/>
-          </w:rPr>
-        </w:r>
-        <w:r>
-          <w:rPr>
-            <w:noProof/>
-            <w:webHidden/>
-          </w:rPr>
-          <w:fldChar w:fldCharType="separate"/>
-        </w:r>
-        <w:r>
-          <w:rPr>
-            <w:noProof/>
-            <w:webHidden/>
-            <w:lang w:val="ru-RU"/>
-          </w:rPr>
-          <w:t>2</w:t>
-        </w:r>
-        <w:r>
-          <w:rPr>
-            <w:noProof/>
-            <w:webHidden/>
-          </w:rPr>
-          <w:fldChar w:fldCharType="end"/>
-        </w:r>
-      </w:hyperlink>
-    </w:p>
-    <w:p>
-      <w:pPr>
-        <w:pStyle w:val="11"/>
-        <w:tabs>
-          <w:tab w:val="right" w:pos="9345"/>
-        </w:tabs>
-        <w:rPr>
-          <w:rFonts w:asciiTheme="minorHAnsi" w:eastAsiaTheme="minorEastAsia" w:hAnsiTheme="minorHAnsi" w:cstheme="minorBidi"/>
-          <w:b w:val="0"/>
-          <w:noProof/>
-          <w:kern w:val="0"/>
-          <w:sz w:val="22"/>
-          <w:szCs w:val="22"/>
-          <w:lang w:val="ru-RU" w:eastAsia="ru-RU"/>
-        </w:rPr>
-      </w:pPr>
-      <w:hyperlink w:anchor="_Toc475987543" w:history="1">
-        <w:r>
-          <w:rPr>
-            <w:rStyle w:val="a3"/>
-            <w:noProof/>
-            <w:lang w:val="ru-RU"/>
-          </w:rPr>
-          <w:t>Начало работы</w:t>
         </w:r>
         <w:r>
           <w:rPr>
@@ -489,7 +366,81 @@
             <w:noProof/>
             <w:webHidden/>
           </w:rPr>
-          <w:instrText xml:space="preserve"> PAGEREF _Toc475987543 \h </w:instrText>
+          <w:instrText xml:space="preserve"> PAGEREF _Toc476012255 \h </w:instrText>
+        </w:r>
+        <w:r>
+          <w:rPr>
+            <w:noProof/>
+            <w:webHidden/>
+          </w:rPr>
+        </w:r>
+        <w:r>
+          <w:rPr>
+            <w:noProof/>
+            <w:webHidden/>
+          </w:rPr>
+          <w:fldChar w:fldCharType="separate"/>
+        </w:r>
+        <w:r>
+          <w:rPr>
+            <w:noProof/>
+            <w:webHidden/>
+          </w:rPr>
+          <w:t>2</w:t>
+        </w:r>
+        <w:r>
+          <w:rPr>
+            <w:noProof/>
+            <w:webHidden/>
+          </w:rPr>
+          <w:fldChar w:fldCharType="end"/>
+        </w:r>
+      </w:hyperlink>
+    </w:p>
+    <w:p>
+      <w:pPr>
+        <w:pStyle w:val="11"/>
+        <w:tabs>
+          <w:tab w:val="right" w:pos="10456"/>
+        </w:tabs>
+        <w:rPr>
+          <w:rFonts w:asciiTheme="minorHAnsi" w:eastAsiaTheme="minorEastAsia" w:hAnsiTheme="minorHAnsi" w:cstheme="minorBidi"/>
+          <w:b w:val="0"/>
+          <w:noProof/>
+          <w:kern w:val="0"/>
+          <w:sz w:val="22"/>
+          <w:szCs w:val="22"/>
+          <w:lang w:val="ru-RU" w:eastAsia="ru-RU"/>
+        </w:rPr>
+      </w:pPr>
+      <w:hyperlink w:anchor="_Toc476012256" w:history="1">
+        <w:r>
+          <w:rPr>
+            <w:rStyle w:val="a3"/>
+            <w:noProof/>
+          </w:rPr>
+          <w:t>Работа с клиниками</w:t>
+        </w:r>
+        <w:r>
+          <w:rPr>
+            <w:noProof/>
+            <w:webHidden/>
+          </w:rPr>
+          <w:tab/>
+        </w:r>
+        <w:r>
+          <w:rPr>
+            <w:noProof/>
+            <w:webHidden/>
+          </w:rPr>
+          <w:fldChar w:fldCharType="begin"/>
+        </w:r>
+        <w:r>
+          <w:rPr>
+            <w:noProof/>
+            <w:webHidden/>
+          </w:rPr>
+          <w:instrText xml:space="preserve"> PAGEREF _Toc476012256 \h </w:instrText>
         </w:r>
         <w:r>
           <w:rPr>
@@ -524,7 +475,7 @@
       <w:pPr>
         <w:pStyle w:val="11"/>
         <w:tabs>
-          <w:tab w:val="right" w:pos="9345"/>
+          <w:tab w:val="right" w:pos="10456"/>
         </w:tabs>
         <w:rPr>
           <w:rFonts w:asciiTheme="minorHAnsi" w:eastAsiaTheme="minorEastAsia" w:hAnsiTheme="minorHAnsi" w:cstheme="minorBidi"/>
@@ -536,14 +487,13 @@
           <w:lang w:val="ru-RU" w:eastAsia="ru-RU"/>
         </w:rPr>
       </w:pPr>
-      <w:hyperlink w:anchor="_Toc475987544" w:history="1">
+      <w:hyperlink w:anchor="_Toc476012257" w:history="1">
         <w:r>
           <w:rPr>
             <w:rStyle w:val="a3"/>
             <w:noProof/>
-            <w:lang w:val="ru-RU"/>
           </w:rPr>
-          <w:t>Начало работы</w:t>
+          <w:t>Работа с чем-то</w:t>
         </w:r>
         <w:r>
           <w:rPr>
@@ -564,7 +514,7 @@
             <w:noProof/>
             <w:webHidden/>
           </w:rPr>
-          <w:instrText xml:space="preserve"> PAGEREF _Toc475987544 \h </w:instrText>
+          <w:instrText xml:space="preserve"> PAGEREF _Toc476012257 \h </w:instrText>
         </w:r>
         <w:r>
           <w:rPr>
@@ -599,7 +549,7 @@
       <w:pPr>
         <w:pStyle w:val="11"/>
         <w:tabs>
-          <w:tab w:val="right" w:pos="9345"/>
+          <w:tab w:val="right" w:pos="10456"/>
         </w:tabs>
         <w:rPr>
           <w:rFonts w:asciiTheme="minorHAnsi" w:eastAsiaTheme="minorEastAsia" w:hAnsiTheme="minorHAnsi" w:cstheme="minorBidi"/>
@@ -611,14 +561,13 @@
           <w:lang w:val="ru-RU" w:eastAsia="ru-RU"/>
         </w:rPr>
       </w:pPr>
-      <w:hyperlink w:anchor="_Toc475987545" w:history="1">
+      <w:hyperlink w:anchor="_Toc476012258" w:history="1">
         <w:r>
           <w:rPr>
             <w:rStyle w:val="a3"/>
             <w:noProof/>
-            <w:lang w:val="ru-RU"/>
           </w:rPr>
-          <w:t>Начало работы</w:t>
+          <w:t>Работа с чем-то</w:t>
         </w:r>
         <w:r>
           <w:rPr>
@@ -639,7 +588,7 @@
             <w:noProof/>
             <w:webHidden/>
           </w:rPr>
-          <w:instrText xml:space="preserve"> PAGEREF _Toc475987545 \h </w:instrText>
+          <w:instrText xml:space="preserve"> PAGEREF _Toc476012258 \h </w:instrText>
         </w:r>
         <w:r>
           <w:rPr>
@@ -674,7 +623,7 @@
       <w:pPr>
         <w:pStyle w:val="11"/>
         <w:tabs>
-          <w:tab w:val="right" w:pos="9345"/>
+          <w:tab w:val="right" w:pos="10456"/>
         </w:tabs>
         <w:rPr>
           <w:rFonts w:asciiTheme="minorHAnsi" w:eastAsiaTheme="minorEastAsia" w:hAnsiTheme="minorHAnsi" w:cstheme="minorBidi"/>
@@ -686,14 +635,13 @@
           <w:lang w:val="ru-RU" w:eastAsia="ru-RU"/>
         </w:rPr>
       </w:pPr>
-      <w:hyperlink w:anchor="_Toc475987546" w:history="1">
+      <w:hyperlink w:anchor="_Toc476012259" w:history="1">
         <w:r>
           <w:rPr>
             <w:rStyle w:val="a3"/>
             <w:noProof/>
-            <w:lang w:val="ru-RU"/>
           </w:rPr>
-          <w:t>Начало работы</w:t>
+          <w:t>Работа с чем-то</w:t>
         </w:r>
         <w:r>
           <w:rPr>
@@ -714,7 +662,7 @@
             <w:noProof/>
             <w:webHidden/>
           </w:rPr>
-          <w:instrText xml:space="preserve"> PAGEREF _Toc475987546 \h </w:instrText>
+          <w:instrText xml:space="preserve"> PAGEREF _Toc476012259 \h </w:instrText>
         </w:r>
         <w:r>
           <w:rPr>
@@ -734,7 +682,7 @@
             <w:noProof/>
             <w:webHidden/>
           </w:rPr>
-          <w:t>3</w:t>
+          <w:t>4</w:t>
         </w:r>
         <w:r>
           <w:rPr>
@@ -772,6 +720,7 @@
     </w:p>
     <w:p>
       <w:pPr>
+        <w:spacing w:after="0"/>
         <w:rPr>
           <w:rFonts w:cstheme="minorHAnsi"/>
           <w:color w:val="000000"/>
@@ -796,13 +745,14 @@
           <w:ilvl w:val="0"/>
           <w:numId w:val="0"/>
         </w:numPr>
+        <w:spacing w:before="0" w:after="0"/>
         <w:rPr>
           <w:sz w:val="20"/>
           <w:szCs w:val="20"/>
           <w:lang w:val="ru-RU"/>
         </w:rPr>
       </w:pPr>
-      <w:bookmarkStart w:id="0" w:name="_Toc475987542"/>
+      <w:bookmarkStart w:id="0" w:name="_Toc476012255"/>
       <w:r>
         <w:rPr>
           <w:sz w:val="20"/>
@@ -817,6 +767,7 @@
     <w:p>
       <w:pPr>
         <w:pStyle w:val="TableText"/>
+        <w:spacing w:before="0" w:after="0"/>
         <w:rPr>
           <w:rFonts w:asciiTheme="minorHAnsi" w:hAnsiTheme="minorHAnsi"/>
           <w:sz w:val="20"/>
@@ -828,6 +779,7 @@
     <w:p>
       <w:pPr>
         <w:pStyle w:val="TableText"/>
+        <w:spacing w:before="0" w:after="0"/>
         <w:rPr>
           <w:rFonts w:asciiTheme="minorHAnsi" w:hAnsiTheme="minorHAnsi"/>
           <w:sz w:val="20"/>
@@ -850,6 +802,7 @@
     <w:p>
       <w:pPr>
         <w:pStyle w:val="TableText"/>
+        <w:spacing w:before="0" w:after="0"/>
         <w:rPr>
           <w:rFonts w:asciiTheme="minorHAnsi" w:hAnsiTheme="minorHAnsi"/>
           <w:sz w:val="20"/>
@@ -890,6 +843,7 @@
     <w:p>
       <w:pPr>
         <w:pStyle w:val="TableText"/>
+        <w:spacing w:before="0" w:after="0"/>
         <w:rPr>
           <w:rFonts w:asciiTheme="minorHAnsi" w:hAnsiTheme="minorHAnsi"/>
           <w:sz w:val="20"/>
@@ -910,6 +864,7 @@
     <w:p>
       <w:pPr>
         <w:pStyle w:val="TableText"/>
+        <w:spacing w:before="0" w:after="0"/>
         <w:rPr>
           <w:rFonts w:asciiTheme="minorHAnsi" w:hAnsiTheme="minorHAnsi"/>
           <w:sz w:val="20"/>
@@ -930,6 +885,7 @@
     <w:p>
       <w:pPr>
         <w:pStyle w:val="TableText"/>
+        <w:spacing w:before="0" w:after="0"/>
         <w:rPr>
           <w:rFonts w:asciiTheme="minorHAnsi" w:hAnsiTheme="minorHAnsi"/>
           <w:sz w:val="20"/>
@@ -991,6 +947,7 @@
     <w:p>
       <w:pPr>
         <w:pStyle w:val="TableText"/>
+        <w:spacing w:before="0" w:after="0"/>
         <w:rPr>
           <w:rFonts w:asciiTheme="minorHAnsi" w:hAnsiTheme="minorHAnsi"/>
           <w:sz w:val="20"/>
@@ -1011,6 +968,7 @@
     <w:p>
       <w:pPr>
         <w:pStyle w:val="TableText"/>
+        <w:spacing w:before="0" w:after="0"/>
         <w:rPr>
           <w:rFonts w:asciiTheme="minorHAnsi" w:hAnsiTheme="minorHAnsi"/>
           <w:sz w:val="20"/>
@@ -1041,6 +999,7 @@
     <w:p>
       <w:pPr>
         <w:pStyle w:val="TableText"/>
+        <w:spacing w:before="0" w:after="0"/>
         <w:rPr>
           <w:rFonts w:asciiTheme="minorHAnsi" w:hAnsiTheme="minorHAnsi"/>
           <w:sz w:val="20"/>
@@ -1092,6 +1051,7 @@
     <w:p>
       <w:pPr>
         <w:pStyle w:val="TableText"/>
+        <w:spacing w:before="0" w:after="0"/>
         <w:rPr>
           <w:rFonts w:asciiTheme="minorHAnsi" w:hAnsiTheme="minorHAnsi"/>
           <w:sz w:val="20"/>
@@ -1142,6 +1102,7 @@
     <w:p>
       <w:pPr>
         <w:pStyle w:val="TableText"/>
+        <w:spacing w:before="0" w:after="0"/>
         <w:rPr>
           <w:rFonts w:asciiTheme="minorHAnsi" w:hAnsiTheme="minorHAnsi"/>
           <w:sz w:val="20"/>
@@ -1192,6 +1153,7 @@
     <w:p>
       <w:pPr>
         <w:pStyle w:val="TableText"/>
+        <w:spacing w:before="0" w:after="0"/>
         <w:rPr>
           <w:rFonts w:asciiTheme="minorHAnsi" w:hAnsiTheme="minorHAnsi"/>
           <w:sz w:val="20"/>
@@ -1261,12 +1223,13 @@
     <w:p>
       <w:pPr>
         <w:pStyle w:val="TableText"/>
+        <w:spacing w:before="0" w:after="0"/>
         <w:ind w:left="1416" w:firstLine="708"/>
         <w:rPr>
           <w:rFonts w:asciiTheme="minorHAnsi" w:hAnsiTheme="minorHAnsi"/>
           <w:sz w:val="20"/>
           <w:szCs w:val="20"/>
-          <w:lang w:eastAsia="zh-CN"/>
+          <w:lang w:val="ru-RU" w:eastAsia="zh-CN"/>
         </w:rPr>
       </w:pPr>
       <w:proofErr w:type="spellStart"/>
@@ -1285,7 +1248,7 @@
           <w:rFonts w:asciiTheme="minorHAnsi" w:hAnsiTheme="minorHAnsi"/>
           <w:sz w:val="20"/>
           <w:szCs w:val="20"/>
-          <w:lang w:eastAsia="zh-CN"/>
+          <w:lang w:val="ru-RU" w:eastAsia="zh-CN"/>
         </w:rPr>
         <w:t>: ,</w:t>
       </w:r>
@@ -1294,11 +1257,12 @@
     <w:p>
       <w:pPr>
         <w:pStyle w:val="TableText"/>
+        <w:spacing w:before="0" w:after="0"/>
         <w:rPr>
           <w:rFonts w:asciiTheme="minorHAnsi" w:hAnsiTheme="minorHAnsi"/>
           <w:sz w:val="20"/>
           <w:szCs w:val="20"/>
-          <w:lang w:eastAsia="zh-CN"/>
+          <w:lang w:val="ru-RU" w:eastAsia="zh-CN"/>
         </w:rPr>
       </w:pPr>
       <w:r>
@@ -1306,7 +1270,7 @@
           <w:rFonts w:asciiTheme="minorHAnsi" w:hAnsiTheme="minorHAnsi"/>
           <w:sz w:val="20"/>
           <w:szCs w:val="20"/>
-          <w:lang w:eastAsia="zh-CN"/>
+          <w:lang w:val="ru-RU" w:eastAsia="zh-CN"/>
         </w:rPr>
         <w:tab/>
       </w:r>
@@ -1315,7 +1279,7 @@
           <w:rFonts w:asciiTheme="minorHAnsi" w:hAnsiTheme="minorHAnsi"/>
           <w:sz w:val="20"/>
           <w:szCs w:val="20"/>
-          <w:lang w:eastAsia="zh-CN"/>
+          <w:lang w:val="ru-RU" w:eastAsia="zh-CN"/>
         </w:rPr>
         <w:tab/>
       </w:r>
@@ -1324,7 +1288,7 @@
           <w:rFonts w:asciiTheme="minorHAnsi" w:hAnsiTheme="minorHAnsi"/>
           <w:sz w:val="20"/>
           <w:szCs w:val="20"/>
-          <w:lang w:eastAsia="zh-CN"/>
+          <w:lang w:val="ru-RU" w:eastAsia="zh-CN"/>
         </w:rPr>
         <w:tab/>
       </w:r>
@@ -1342,7 +1306,7 @@
           <w:rFonts w:asciiTheme="minorHAnsi" w:hAnsiTheme="minorHAnsi"/>
           <w:sz w:val="20"/>
           <w:szCs w:val="20"/>
-          <w:lang w:eastAsia="zh-CN"/>
+          <w:lang w:val="ru-RU" w:eastAsia="zh-CN"/>
         </w:rPr>
         <w:t>: ,</w:t>
       </w:r>
@@ -1351,11 +1315,12 @@
     <w:p>
       <w:pPr>
         <w:pStyle w:val="TableText"/>
+        <w:spacing w:before="0" w:after="0"/>
         <w:rPr>
           <w:rFonts w:asciiTheme="minorHAnsi" w:hAnsiTheme="minorHAnsi"/>
           <w:sz w:val="20"/>
           <w:szCs w:val="20"/>
-          <w:lang w:eastAsia="zh-CN"/>
+          <w:lang w:val="ru-RU" w:eastAsia="zh-CN"/>
         </w:rPr>
       </w:pPr>
       <w:r>
@@ -1363,7 +1328,7 @@
           <w:rFonts w:asciiTheme="minorHAnsi" w:hAnsiTheme="minorHAnsi"/>
           <w:sz w:val="20"/>
           <w:szCs w:val="20"/>
-          <w:lang w:eastAsia="zh-CN"/>
+          <w:lang w:val="ru-RU" w:eastAsia="zh-CN"/>
         </w:rPr>
         <w:tab/>
       </w:r>
@@ -1372,7 +1337,7 @@
           <w:rFonts w:asciiTheme="minorHAnsi" w:hAnsiTheme="minorHAnsi"/>
           <w:sz w:val="20"/>
           <w:szCs w:val="20"/>
-          <w:lang w:eastAsia="zh-CN"/>
+          <w:lang w:val="ru-RU" w:eastAsia="zh-CN"/>
         </w:rPr>
         <w:tab/>
         <w:t>};</w:t>
@@ -1381,6 +1346,7 @@
     <w:p>
       <w:pPr>
         <w:pStyle w:val="TableText"/>
+        <w:spacing w:before="0" w:after="0"/>
         <w:rPr>
           <w:rFonts w:asciiTheme="minorHAnsi" w:hAnsiTheme="minorHAnsi"/>
           <w:i/>
@@ -1395,7 +1361,7 @@
           <w:i/>
           <w:sz w:val="20"/>
           <w:szCs w:val="20"/>
-          <w:lang w:eastAsia="zh-CN"/>
+          <w:lang w:val="ru-RU" w:eastAsia="zh-CN"/>
         </w:rPr>
         <w:tab/>
       </w:r>
@@ -1440,23 +1406,13 @@
           <w:szCs w:val="20"/>
           <w:lang w:val="ru-RU"/>
         </w:rPr>
-        <w:t>"</w:t>
-      </w:r>
-      <w:r>
-        <w:rPr>
-          <w:rFonts w:asciiTheme="minorHAnsi" w:hAnsiTheme="minorHAnsi" w:cs="Consolas"/>
-          <w:i/>
-          <w:color w:val="FF0000"/>
-          <w:sz w:val="20"/>
-          <w:szCs w:val="20"/>
-          <w:lang w:val="ru-RU"/>
-        </w:rPr>
-        <w:t xml:space="preserve"> является необязательным, остальные обязательны!</w:t>
+        <w:t>" является необязательным, остальные обязательны!</w:t>
       </w:r>
     </w:p>
     <w:p>
       <w:pPr>
         <w:pStyle w:val="TableText"/>
+        <w:spacing w:before="0" w:after="0"/>
         <w:rPr>
           <w:rFonts w:asciiTheme="minorHAnsi" w:hAnsiTheme="minorHAnsi"/>
           <w:sz w:val="20"/>
@@ -1486,6 +1442,7 @@
     <w:p>
       <w:pPr>
         <w:pStyle w:val="TableText"/>
+        <w:spacing w:before="0" w:after="0"/>
         <w:rPr>
           <w:rFonts w:asciiTheme="minorHAnsi" w:hAnsiTheme="minorHAnsi"/>
           <w:sz w:val="20"/>
@@ -1517,6 +1474,7 @@
     <w:p>
       <w:pPr>
         <w:pStyle w:val="TableText"/>
+        <w:spacing w:before="0" w:after="0"/>
         <w:rPr>
           <w:rFonts w:asciiTheme="minorHAnsi" w:hAnsiTheme="minorHAnsi"/>
           <w:sz w:val="20"/>
@@ -1528,6 +1486,7 @@
     <w:p>
       <w:pPr>
         <w:pStyle w:val="TableText"/>
+        <w:spacing w:before="0" w:after="0"/>
         <w:rPr>
           <w:rFonts w:asciiTheme="minorHAnsi" w:hAnsiTheme="minorHAnsi"/>
           <w:sz w:val="20"/>
@@ -1563,6 +1522,7 @@
           <w:p>
             <w:pPr>
               <w:pStyle w:val="TableText"/>
+              <w:spacing w:before="0" w:after="0"/>
               <w:rPr>
                 <w:rFonts w:asciiTheme="minorHAnsi" w:hAnsiTheme="minorHAnsi"/>
                 <w:sz w:val="20"/>
@@ -1720,6 +1680,7 @@
           <w:p>
             <w:pPr>
               <w:pStyle w:val="TableText"/>
+              <w:spacing w:before="0" w:after="0"/>
               <w:rPr>
                 <w:rFonts w:asciiTheme="minorHAnsi" w:hAnsiTheme="minorHAnsi"/>
                 <w:sz w:val="16"/>
@@ -1746,6 +1707,7 @@
           <w:p>
             <w:pPr>
               <w:pStyle w:val="TableText"/>
+              <w:spacing w:before="0" w:after="0"/>
               <w:rPr>
                 <w:rFonts w:asciiTheme="minorHAnsi" w:hAnsiTheme="minorHAnsi"/>
                 <w:sz w:val="20"/>
@@ -1771,6 +1733,7 @@
           <w:p>
             <w:pPr>
               <w:pStyle w:val="TableText"/>
+              <w:spacing w:before="0" w:after="0"/>
               <w:rPr>
                 <w:rFonts w:ascii="Consolas" w:hAnsi="Consolas" w:cs="Consolas"/>
                 <w:sz w:val="16"/>
@@ -1798,6 +1761,7 @@
           <w:p>
             <w:pPr>
               <w:pStyle w:val="TableText"/>
+              <w:spacing w:before="0" w:after="0"/>
               <w:rPr>
                 <w:rFonts w:asciiTheme="minorHAnsi" w:hAnsiTheme="minorHAnsi"/>
                 <w:sz w:val="20"/>
@@ -1832,6 +1796,7 @@
           <w:p>
             <w:pPr>
               <w:pStyle w:val="TableText"/>
+              <w:spacing w:before="0" w:after="0"/>
               <w:rPr>
                 <w:rFonts w:ascii="Consolas" w:hAnsi="Consolas" w:cs="Consolas"/>
                 <w:sz w:val="16"/>
@@ -1846,21 +1811,13 @@
                 <w:szCs w:val="16"/>
                 <w:lang w:eastAsia="zh-CN"/>
               </w:rPr>
-              <w:t>St</w:t>
-            </w:r>
-            <w:r>
-              <w:rPr>
-                <w:rFonts w:ascii="Consolas" w:hAnsi="Consolas" w:cs="Consolas"/>
-                <w:sz w:val="16"/>
-                <w:szCs w:val="16"/>
-                <w:lang w:eastAsia="zh-CN"/>
-              </w:rPr>
-              <w:t>atus 400 Bad Request</w:t>
+              <w:t>Status 400 Bad Request</w:t>
             </w:r>
           </w:p>
           <w:p>
             <w:pPr>
               <w:pStyle w:val="TableText"/>
+              <w:spacing w:before="0" w:after="0"/>
               <w:rPr>
                 <w:rFonts w:ascii="Consolas" w:hAnsi="Consolas" w:cs="Consolas"/>
                 <w:sz w:val="16"/>
@@ -1881,6 +1838,7 @@
           <w:p>
             <w:pPr>
               <w:pStyle w:val="TableText"/>
+              <w:spacing w:before="0" w:after="0"/>
               <w:rPr>
                 <w:rFonts w:ascii="Consolas" w:hAnsi="Consolas" w:cs="Consolas"/>
                 <w:sz w:val="16"/>
@@ -1912,6 +1870,7 @@
           <w:p>
             <w:pPr>
               <w:pStyle w:val="TableText"/>
+              <w:spacing w:before="0" w:after="0"/>
               <w:rPr>
                 <w:rFonts w:ascii="Consolas" w:hAnsi="Consolas" w:cs="Consolas"/>
                 <w:sz w:val="16"/>
@@ -1952,6 +1911,7 @@
           <w:p>
             <w:pPr>
               <w:pStyle w:val="TableText"/>
+              <w:spacing w:before="0" w:after="0"/>
               <w:rPr>
                 <w:rFonts w:ascii="Consolas" w:hAnsi="Consolas" w:cs="Consolas"/>
                 <w:sz w:val="16"/>
@@ -1992,6 +1952,7 @@
           <w:p>
             <w:pPr>
               <w:pStyle w:val="TableText"/>
+              <w:spacing w:before="0" w:after="0"/>
               <w:rPr>
                 <w:rFonts w:ascii="Consolas" w:hAnsi="Consolas" w:cs="Consolas"/>
                 <w:sz w:val="16"/>
@@ -2048,6 +2009,7 @@
           <w:p>
             <w:pPr>
               <w:pStyle w:val="TableText"/>
+              <w:spacing w:before="0" w:after="0"/>
               <w:rPr>
                 <w:rFonts w:ascii="Consolas" w:hAnsi="Consolas" w:cs="Consolas"/>
                 <w:sz w:val="16"/>
@@ -2077,6 +2039,7 @@
           <w:p>
             <w:pPr>
               <w:pStyle w:val="TableText"/>
+              <w:spacing w:before="0" w:after="0"/>
               <w:rPr>
                 <w:rFonts w:ascii="Consolas" w:hAnsi="Consolas" w:cs="Consolas"/>
                 <w:sz w:val="16"/>
@@ -2097,6 +2060,7 @@
           <w:p>
             <w:pPr>
               <w:pStyle w:val="TableText"/>
+              <w:spacing w:before="0" w:after="0"/>
               <w:rPr>
                 <w:rFonts w:ascii="Consolas" w:hAnsi="Consolas" w:cs="Consolas"/>
                 <w:sz w:val="16"/>
@@ -2113,17 +2077,6 @@
               </w:rPr>
               <w:t>}</w:t>
             </w:r>
-          </w:p>
-          <w:p>
-            <w:pPr>
-              <w:pStyle w:val="TableText"/>
-              <w:rPr>
-                <w:rFonts w:ascii="Consolas" w:hAnsi="Consolas" w:cs="Consolas"/>
-                <w:sz w:val="16"/>
-                <w:szCs w:val="16"/>
-                <w:lang w:eastAsia="zh-CN"/>
-              </w:rPr>
-            </w:pPr>
           </w:p>
         </w:tc>
       </w:tr>
@@ -2135,6 +2088,7 @@
           <w:p>
             <w:pPr>
               <w:pStyle w:val="TableText"/>
+              <w:spacing w:before="0" w:after="0"/>
               <w:rPr>
                 <w:rFonts w:asciiTheme="minorHAnsi" w:hAnsiTheme="minorHAnsi"/>
                 <w:sz w:val="20"/>
@@ -2200,6 +2154,7 @@
           <w:p>
             <w:pPr>
               <w:pStyle w:val="TableText"/>
+              <w:spacing w:before="0" w:after="0"/>
               <w:rPr>
                 <w:rFonts w:ascii="Consolas" w:hAnsi="Consolas" w:cs="Consolas"/>
                 <w:sz w:val="16"/>
@@ -2443,6 +2398,7 @@
           <w:p>
             <w:pPr>
               <w:pStyle w:val="TableText"/>
+              <w:spacing w:before="0" w:after="0"/>
               <w:rPr>
                 <w:rFonts w:asciiTheme="minorHAnsi" w:hAnsiTheme="minorHAnsi"/>
                 <w:sz w:val="20"/>
@@ -2465,15 +2421,7 @@
     <w:p>
       <w:pPr>
         <w:pStyle w:val="TableText"/>
-        <w:rPr>
-          <w:rFonts w:asciiTheme="minorHAnsi" w:hAnsiTheme="minorHAnsi"/>
-          <w:sz w:val="20"/>
-          <w:szCs w:val="20"/>
-          <w:u w:val="single"/>
-          <w:lang w:eastAsia="zh-CN"/>
-        </w:rPr>
-      </w:pPr>
-      <w:r>
+        <w:spacing w:before="0" w:after="0"/>
         <w:rPr>
           <w:rFonts w:asciiTheme="minorHAnsi" w:hAnsiTheme="minorHAnsi"/>
           <w:sz w:val="20"/>
@@ -2481,26 +2429,17 @@
           <w:u w:val="single"/>
           <w:lang w:val="ru-RU" w:eastAsia="zh-CN"/>
         </w:rPr>
-        <w:t>Авторизация</w:t>
-      </w:r>
-      <w:r>
-        <w:rPr>
-          <w:rFonts w:asciiTheme="minorHAnsi" w:hAnsiTheme="minorHAnsi"/>
-          <w:sz w:val="20"/>
-          <w:szCs w:val="20"/>
-          <w:u w:val="single"/>
-          <w:lang w:eastAsia="zh-CN"/>
-        </w:rPr>
-        <w:t>:</w:t>
-      </w:r>
+      </w:pPr>
     </w:p>
     <w:p>
       <w:pPr>
         <w:pStyle w:val="TableText"/>
+        <w:spacing w:before="0" w:after="0"/>
         <w:rPr>
           <w:rFonts w:asciiTheme="minorHAnsi" w:hAnsiTheme="minorHAnsi"/>
           <w:sz w:val="20"/>
           <w:szCs w:val="20"/>
+          <w:u w:val="single"/>
           <w:lang w:eastAsia="zh-CN"/>
         </w:rPr>
       </w:pPr>
@@ -2509,14 +2448,26 @@
           <w:rFonts w:asciiTheme="minorHAnsi" w:hAnsiTheme="minorHAnsi"/>
           <w:sz w:val="20"/>
           <w:szCs w:val="20"/>
-          <w:lang w:eastAsia="zh-CN"/>
-        </w:rPr>
-        <w:t>URL: /token,</w:t>
+          <w:u w:val="single"/>
+          <w:lang w:val="ru-RU" w:eastAsia="zh-CN"/>
+        </w:rPr>
+        <w:t>Авторизация</w:t>
+      </w:r>
+      <w:r>
+        <w:rPr>
+          <w:rFonts w:asciiTheme="minorHAnsi" w:hAnsiTheme="minorHAnsi"/>
+          <w:sz w:val="20"/>
+          <w:szCs w:val="20"/>
+          <w:u w:val="single"/>
+          <w:lang w:eastAsia="zh-CN"/>
+        </w:rPr>
+        <w:t>:</w:t>
       </w:r>
     </w:p>
     <w:p>
       <w:pPr>
         <w:pStyle w:val="TableText"/>
+        <w:spacing w:before="0" w:after="0"/>
         <w:rPr>
           <w:rFonts w:asciiTheme="minorHAnsi" w:hAnsiTheme="minorHAnsi"/>
           <w:sz w:val="20"/>
@@ -2531,12 +2482,13 @@
           <w:szCs w:val="20"/>
           <w:lang w:eastAsia="zh-CN"/>
         </w:rPr>
-        <w:t>METHOD: POST,</w:t>
+        <w:t>URL: /token,</w:t>
       </w:r>
     </w:p>
     <w:p>
       <w:pPr>
         <w:pStyle w:val="TableText"/>
+        <w:spacing w:before="0" w:after="0"/>
         <w:rPr>
           <w:rFonts w:asciiTheme="minorHAnsi" w:hAnsiTheme="minorHAnsi"/>
           <w:sz w:val="20"/>
@@ -2551,12 +2503,34 @@
           <w:szCs w:val="20"/>
           <w:lang w:eastAsia="zh-CN"/>
         </w:rPr>
-        <w:t>HEADER:</w:t>
+        <w:t>METHOD: POST,</w:t>
       </w:r>
     </w:p>
     <w:p>
       <w:pPr>
         <w:pStyle w:val="TableText"/>
+        <w:spacing w:before="0" w:after="0"/>
+        <w:rPr>
+          <w:rFonts w:asciiTheme="minorHAnsi" w:hAnsiTheme="minorHAnsi"/>
+          <w:sz w:val="20"/>
+          <w:szCs w:val="20"/>
+          <w:lang w:eastAsia="zh-CN"/>
+        </w:rPr>
+      </w:pPr>
+      <w:r>
+        <w:rPr>
+          <w:rFonts w:asciiTheme="minorHAnsi" w:hAnsiTheme="minorHAnsi"/>
+          <w:sz w:val="20"/>
+          <w:szCs w:val="20"/>
+          <w:lang w:eastAsia="zh-CN"/>
+        </w:rPr>
+        <w:t>HEADER:</w:t>
+      </w:r>
+    </w:p>
+    <w:p>
+      <w:pPr>
+        <w:pStyle w:val="TableText"/>
+        <w:spacing w:before="0" w:after="0"/>
         <w:rPr>
           <w:rFonts w:asciiTheme="minorHAnsi" w:hAnsiTheme="minorHAnsi"/>
           <w:sz w:val="20"/>
@@ -2618,6 +2592,7 @@
     <w:p>
       <w:pPr>
         <w:pStyle w:val="TableText"/>
+        <w:spacing w:before="0" w:after="0"/>
         <w:rPr>
           <w:rFonts w:asciiTheme="minorHAnsi" w:hAnsiTheme="minorHAnsi"/>
           <w:sz w:val="20"/>
@@ -2638,6 +2613,7 @@
     <w:p>
       <w:pPr>
         <w:pStyle w:val="TableText"/>
+        <w:spacing w:before="0" w:after="0"/>
         <w:rPr>
           <w:rFonts w:ascii="Consolas" w:hAnsi="Consolas" w:cs="Consolas"/>
           <w:sz w:val="16"/>
@@ -2678,6 +2654,7 @@
     <w:p>
       <w:pPr>
         <w:pStyle w:val="TableText"/>
+        <w:spacing w:before="0" w:after="0"/>
         <w:rPr>
           <w:rFonts w:ascii="Consolas" w:hAnsi="Consolas" w:cs="Consolas"/>
           <w:sz w:val="16"/>
@@ -2718,6 +2695,7 @@
     <w:p>
       <w:pPr>
         <w:pStyle w:val="TableText"/>
+        <w:spacing w:before="0" w:after="0"/>
         <w:rPr>
           <w:rFonts w:ascii="Consolas" w:hAnsi="Consolas" w:cs="Consolas"/>
           <w:sz w:val="16"/>
@@ -2749,6 +2727,7 @@
     <w:p>
       <w:pPr>
         <w:pStyle w:val="TableText"/>
+        <w:spacing w:before="0" w:after="0"/>
         <w:rPr>
           <w:rFonts w:asciiTheme="minorHAnsi" w:hAnsiTheme="minorHAnsi"/>
           <w:sz w:val="20"/>
@@ -2760,6 +2739,7 @@
     <w:p>
       <w:pPr>
         <w:pStyle w:val="TableText"/>
+        <w:spacing w:before="0" w:after="0"/>
         <w:rPr>
           <w:rFonts w:asciiTheme="minorHAnsi" w:hAnsiTheme="minorHAnsi"/>
           <w:sz w:val="20"/>
@@ -2767,39 +2747,29 @@
           <w:lang w:eastAsia="zh-CN"/>
         </w:rPr>
       </w:pPr>
+      <w:r>
+        <w:rPr>
+          <w:rFonts w:asciiTheme="minorHAnsi" w:hAnsiTheme="minorHAnsi"/>
+          <w:sz w:val="20"/>
+          <w:szCs w:val="20"/>
+          <w:lang w:val="ru-RU" w:eastAsia="zh-CN"/>
+        </w:rPr>
+        <w:t>Ответ</w:t>
+      </w:r>
+      <w:r>
+        <w:rPr>
+          <w:rFonts w:asciiTheme="minorHAnsi" w:hAnsiTheme="minorHAnsi"/>
+          <w:sz w:val="20"/>
+          <w:szCs w:val="20"/>
+          <w:lang w:eastAsia="zh-CN"/>
+        </w:rPr>
+        <w:t>:</w:t>
+      </w:r>
     </w:p>
     <w:p>
       <w:pPr>
         <w:pStyle w:val="TableText"/>
-        <w:rPr>
-          <w:rFonts w:asciiTheme="minorHAnsi" w:hAnsiTheme="minorHAnsi"/>
-          <w:sz w:val="20"/>
-          <w:szCs w:val="20"/>
-          <w:lang w:eastAsia="zh-CN"/>
-        </w:rPr>
-      </w:pPr>
-      <w:r>
-        <w:rPr>
-          <w:rFonts w:asciiTheme="minorHAnsi" w:hAnsiTheme="minorHAnsi"/>
-          <w:sz w:val="20"/>
-          <w:szCs w:val="20"/>
-          <w:lang w:val="ru-RU" w:eastAsia="zh-CN"/>
-        </w:rPr>
-        <w:t>Ответ</w:t>
-      </w:r>
-      <w:r>
-        <w:rPr>
-          <w:rFonts w:asciiTheme="minorHAnsi" w:hAnsiTheme="minorHAnsi"/>
-          <w:sz w:val="20"/>
-          <w:szCs w:val="20"/>
-          <w:lang w:eastAsia="zh-CN"/>
-        </w:rPr>
-        <w:t>:</w:t>
-      </w:r>
-    </w:p>
-    <w:p>
-      <w:pPr>
-        <w:pStyle w:val="TableText"/>
+        <w:spacing w:before="0" w:after="0"/>
         <w:rPr>
           <w:rFonts w:ascii="Consolas" w:hAnsi="Consolas" w:cs="Consolas"/>
           <w:sz w:val="16"/>
@@ -2814,7 +2784,6 @@
           <w:szCs w:val="20"/>
           <w:lang w:eastAsia="zh-CN"/>
         </w:rPr>
-        <w:lastRenderedPageBreak/>
         <w:tab/>
       </w:r>
       <w:r>
@@ -2830,6 +2799,7 @@
     <w:p>
       <w:pPr>
         <w:pStyle w:val="TableText"/>
+        <w:spacing w:before="0" w:after="0"/>
         <w:rPr>
           <w:rFonts w:ascii="Consolas" w:hAnsi="Consolas" w:cs="Consolas"/>
           <w:sz w:val="16"/>
@@ -2880,6 +2850,7 @@
     <w:p>
       <w:pPr>
         <w:pStyle w:val="TableText"/>
+        <w:spacing w:before="0" w:after="0"/>
         <w:rPr>
           <w:rFonts w:ascii="Consolas" w:hAnsi="Consolas" w:cs="Consolas"/>
           <w:sz w:val="16"/>
@@ -2930,6 +2901,7 @@
     <w:p>
       <w:pPr>
         <w:pStyle w:val="TableText"/>
+        <w:spacing w:before="0" w:after="0"/>
         <w:rPr>
           <w:rFonts w:ascii="Consolas" w:hAnsi="Consolas" w:cs="Consolas"/>
           <w:sz w:val="16"/>
@@ -2980,6 +2952,7 @@
     <w:p>
       <w:pPr>
         <w:pStyle w:val="TableText"/>
+        <w:spacing w:before="0" w:after="0"/>
         <w:rPr>
           <w:rFonts w:ascii="Consolas" w:hAnsi="Consolas" w:cs="Consolas"/>
           <w:sz w:val="16"/>
@@ -3032,6 +3005,7 @@
     <w:p>
       <w:pPr>
         <w:pStyle w:val="TableText"/>
+        <w:spacing w:before="0" w:after="0"/>
         <w:rPr>
           <w:rFonts w:ascii="Consolas" w:hAnsi="Consolas" w:cs="Consolas"/>
           <w:sz w:val="16"/>
@@ -3062,6 +3036,7 @@
     <w:p>
       <w:pPr>
         <w:pStyle w:val="TableText"/>
+        <w:spacing w:before="0" w:after="0"/>
         <w:rPr>
           <w:rFonts w:ascii="Consolas" w:hAnsi="Consolas" w:cs="Consolas"/>
           <w:sz w:val="16"/>
@@ -3162,6 +3137,7 @@
     <w:p>
       <w:pPr>
         <w:pStyle w:val="TableText"/>
+        <w:spacing w:before="0" w:after="0"/>
         <w:rPr>
           <w:rFonts w:ascii="Consolas" w:hAnsi="Consolas" w:cs="Consolas"/>
           <w:sz w:val="16"/>
@@ -3182,199 +3158,2804 @@
     </w:p>
     <w:p>
       <w:pPr>
-        <w:pStyle w:val="4"/>
-        <w:keepNext w:val="0"/>
-        <w:keepLines w:val="0"/>
+        <w:pStyle w:val="TableText"/>
         <w:spacing w:before="0" w:after="0"/>
-        <w:jc w:val="both"/>
-        <w:rPr>
-          <w:rFonts w:asciiTheme="minorHAnsi" w:hAnsiTheme="minorHAnsi" w:cstheme="minorHAnsi"/>
-          <w:sz w:val="20"/>
-          <w:szCs w:val="20"/>
+        <w:rPr>
+          <w:rFonts w:ascii="Consolas" w:hAnsi="Consolas" w:cs="Consolas"/>
+          <w:sz w:val="16"/>
+          <w:szCs w:val="16"/>
           <w:lang w:val="ru-RU" w:eastAsia="zh-CN"/>
         </w:rPr>
       </w:pPr>
     </w:p>
     <w:p>
       <w:pPr>
-        <w:pStyle w:val="4"/>
-        <w:keepNext w:val="0"/>
-        <w:keepLines w:val="0"/>
+        <w:pStyle w:val="TableText"/>
         <w:spacing w:before="0" w:after="0"/>
-        <w:jc w:val="both"/>
-        <w:rPr>
-          <w:rFonts w:asciiTheme="minorHAnsi" w:hAnsiTheme="minorHAnsi" w:cstheme="minorHAnsi"/>
-          <w:sz w:val="20"/>
-          <w:szCs w:val="20"/>
+        <w:rPr>
+          <w:rFonts w:ascii="Consolas" w:hAnsi="Consolas" w:cs="Consolas"/>
+          <w:sz w:val="16"/>
+          <w:szCs w:val="16"/>
           <w:lang w:val="ru-RU" w:eastAsia="zh-CN"/>
         </w:rPr>
       </w:pPr>
-      <w:r>
-        <w:rPr>
-          <w:rFonts w:asciiTheme="minorHAnsi" w:hAnsiTheme="minorHAnsi" w:cstheme="minorHAnsi"/>
-          <w:sz w:val="20"/>
-          <w:szCs w:val="20"/>
-          <w:lang w:val="ru-RU" w:eastAsia="zh-CN"/>
-        </w:rPr>
-        <w:t>Работа с клиниками</w:t>
-      </w:r>
     </w:p>
     <w:p>
       <w:pPr>
-        <w:rPr>
-          <w:lang w:eastAsia="zh-CN"/>
-        </w:rPr>
-      </w:pPr>
-      <w:r>
-        <w:rPr>
-          <w:lang w:eastAsia="zh-CN"/>
-        </w:rPr>
-        <w:t>Тут что-то будет</w:t>
-      </w:r>
+        <w:pStyle w:val="1"/>
+        <w:numPr>
+          <w:ilvl w:val="0"/>
+          <w:numId w:val="0"/>
+        </w:numPr>
+        <w:rPr>
+          <w:sz w:val="20"/>
+          <w:szCs w:val="20"/>
+          <w:lang w:val="ru-RU"/>
+        </w:rPr>
+      </w:pPr>
+      <w:bookmarkStart w:id="1" w:name="_Toc476012256"/>
+      <w:r>
+        <w:rPr>
+          <w:sz w:val="20"/>
+          <w:szCs w:val="20"/>
+          <w:lang w:val="ru-RU"/>
+        </w:rPr>
+        <w:lastRenderedPageBreak/>
+        <w:t>Работа с клиниками</w:t>
+      </w:r>
+      <w:bookmarkEnd w:id="1"/>
     </w:p>
     <w:p>
       <w:pPr>
-        <w:pStyle w:val="4"/>
-        <w:keepNext w:val="0"/>
-        <w:keepLines w:val="0"/>
-        <w:spacing w:before="0" w:after="0"/>
-        <w:jc w:val="both"/>
-        <w:rPr>
-          <w:rFonts w:asciiTheme="minorHAnsi" w:hAnsiTheme="minorHAnsi" w:cstheme="minorHAnsi"/>
-          <w:sz w:val="20"/>
-          <w:szCs w:val="20"/>
-          <w:lang w:val="ru-RU" w:eastAsia="zh-CN"/>
-        </w:rPr>
-      </w:pPr>
-      <w:r>
-        <w:rPr>
-          <w:rFonts w:asciiTheme="minorHAnsi" w:hAnsiTheme="minorHAnsi" w:cstheme="minorHAnsi"/>
-          <w:sz w:val="20"/>
-          <w:szCs w:val="20"/>
-          <w:lang w:val="ru-RU" w:eastAsia="zh-CN"/>
-        </w:rPr>
-        <w:t xml:space="preserve">Работа с </w:t>
-      </w:r>
-      <w:r>
-        <w:rPr>
-          <w:rFonts w:asciiTheme="minorHAnsi" w:hAnsiTheme="minorHAnsi" w:cstheme="minorHAnsi"/>
-          <w:sz w:val="20"/>
-          <w:szCs w:val="20"/>
-          <w:lang w:val="ru-RU" w:eastAsia="zh-CN"/>
-        </w:rPr>
-        <w:t>чем-то</w:t>
+        <w:spacing w:after="0"/>
+        <w:rPr>
+          <w:sz w:val="20"/>
+          <w:szCs w:val="20"/>
+          <w:lang w:eastAsia="zh-CN"/>
+        </w:rPr>
+      </w:pPr>
+      <w:r>
+        <w:rPr>
+          <w:sz w:val="20"/>
+          <w:szCs w:val="20"/>
+          <w:lang w:val="en-US" w:eastAsia="zh-CN"/>
+        </w:rPr>
+        <w:t>URL</w:t>
+      </w:r>
+      <w:r>
+        <w:rPr>
+          <w:sz w:val="20"/>
+          <w:szCs w:val="20"/>
+          <w:lang w:eastAsia="zh-CN"/>
+        </w:rPr>
+        <w:t>: /</w:t>
+      </w:r>
+      <w:proofErr w:type="spellStart"/>
+      <w:r>
+        <w:rPr>
+          <w:sz w:val="20"/>
+          <w:szCs w:val="20"/>
+          <w:lang w:val="en-US" w:eastAsia="zh-CN"/>
+        </w:rPr>
+        <w:t>api</w:t>
+      </w:r>
+      <w:proofErr w:type="spellEnd"/>
+      <w:r>
+        <w:rPr>
+          <w:sz w:val="20"/>
+          <w:szCs w:val="20"/>
+          <w:lang w:eastAsia="zh-CN"/>
+        </w:rPr>
+        <w:t>/</w:t>
+      </w:r>
+      <w:r>
+        <w:rPr>
+          <w:sz w:val="20"/>
+          <w:szCs w:val="20"/>
+          <w:lang w:val="en-US" w:eastAsia="zh-CN"/>
+        </w:rPr>
+        <w:t>clinic</w:t>
+      </w:r>
+      <w:proofErr w:type="gramStart"/>
+      <w:r>
+        <w:rPr>
+          <w:sz w:val="20"/>
+          <w:szCs w:val="20"/>
+          <w:lang w:eastAsia="zh-CN"/>
+        </w:rPr>
+        <w:t>/{</w:t>
+      </w:r>
+      <w:proofErr w:type="gramEnd"/>
+      <w:r>
+        <w:rPr>
+          <w:sz w:val="20"/>
+          <w:szCs w:val="20"/>
+          <w:lang w:val="en-US" w:eastAsia="zh-CN"/>
+        </w:rPr>
+        <w:t>id</w:t>
+      </w:r>
+      <w:r>
+        <w:rPr>
+          <w:sz w:val="20"/>
+          <w:szCs w:val="20"/>
+          <w:lang w:eastAsia="zh-CN"/>
+        </w:rPr>
+        <w:t xml:space="preserve">} – </w:t>
+      </w:r>
+      <w:r>
+        <w:rPr>
+          <w:sz w:val="20"/>
+          <w:szCs w:val="20"/>
+          <w:lang w:eastAsia="zh-CN"/>
+        </w:rPr>
+        <w:t>общий</w:t>
+      </w:r>
+      <w:r>
+        <w:rPr>
+          <w:sz w:val="20"/>
+          <w:szCs w:val="20"/>
+          <w:lang w:eastAsia="zh-CN"/>
+        </w:rPr>
+        <w:t xml:space="preserve"> </w:t>
+      </w:r>
+      <w:r>
+        <w:rPr>
+          <w:sz w:val="20"/>
+          <w:szCs w:val="20"/>
+          <w:lang w:eastAsia="zh-CN"/>
+        </w:rPr>
+        <w:t>вид</w:t>
       </w:r>
     </w:p>
     <w:p>
       <w:pPr>
-        <w:rPr>
-          <w:lang w:eastAsia="zh-CN"/>
-        </w:rPr>
-      </w:pPr>
-      <w:r>
-        <w:rPr>
-          <w:lang w:eastAsia="zh-CN"/>
-        </w:rPr>
-        <w:t>Тут что-то будет</w:t>
+        <w:spacing w:after="0"/>
+        <w:rPr>
+          <w:sz w:val="20"/>
+          <w:szCs w:val="20"/>
+          <w:lang w:eastAsia="zh-CN"/>
+        </w:rPr>
+      </w:pPr>
+      <w:r>
+        <w:rPr>
+          <w:sz w:val="20"/>
+          <w:szCs w:val="20"/>
+          <w:lang w:eastAsia="zh-CN"/>
+        </w:rPr>
+        <w:t xml:space="preserve">где </w:t>
+      </w:r>
+      <w:r>
+        <w:rPr>
+          <w:sz w:val="20"/>
+          <w:szCs w:val="20"/>
+          <w:lang w:val="en-US" w:eastAsia="zh-CN"/>
+        </w:rPr>
+        <w:t>{id}</w:t>
+      </w:r>
+      <w:r>
+        <w:rPr>
+          <w:sz w:val="20"/>
+          <w:szCs w:val="20"/>
+          <w:lang w:eastAsia="zh-CN"/>
+        </w:rPr>
+        <w:t xml:space="preserve"> – необязательный параметр</w:t>
       </w:r>
     </w:p>
     <w:p>
       <w:pPr>
-        <w:pStyle w:val="4"/>
-        <w:keepNext w:val="0"/>
-        <w:keepLines w:val="0"/>
-        <w:spacing w:before="0" w:after="0"/>
-        <w:jc w:val="both"/>
-        <w:rPr>
-          <w:rFonts w:asciiTheme="minorHAnsi" w:hAnsiTheme="minorHAnsi" w:cstheme="minorHAnsi"/>
-          <w:sz w:val="20"/>
-          <w:szCs w:val="20"/>
-          <w:lang w:val="ru-RU" w:eastAsia="zh-CN"/>
-        </w:rPr>
-      </w:pPr>
-      <w:r>
-        <w:rPr>
-          <w:rFonts w:asciiTheme="minorHAnsi" w:hAnsiTheme="minorHAnsi" w:cstheme="minorHAnsi"/>
-          <w:sz w:val="20"/>
-          <w:szCs w:val="20"/>
-          <w:lang w:val="ru-RU" w:eastAsia="zh-CN"/>
-        </w:rPr>
-        <w:t xml:space="preserve">Работа с </w:t>
-      </w:r>
-      <w:bookmarkStart w:id="1" w:name="_GoBack"/>
-      <w:bookmarkEnd w:id="1"/>
-      <w:r>
-        <w:rPr>
-          <w:rFonts w:asciiTheme="minorHAnsi" w:hAnsiTheme="minorHAnsi" w:cstheme="minorHAnsi"/>
-          <w:sz w:val="20"/>
-          <w:szCs w:val="20"/>
-          <w:lang w:val="ru-RU" w:eastAsia="zh-CN"/>
-        </w:rPr>
-        <w:t>чем-то</w:t>
+        <w:spacing w:after="0"/>
+        <w:rPr>
+          <w:sz w:val="20"/>
+          <w:szCs w:val="20"/>
+          <w:lang w:eastAsia="zh-CN"/>
+        </w:rPr>
+      </w:pPr>
+      <w:r>
+        <w:rPr>
+          <w:sz w:val="20"/>
+          <w:szCs w:val="20"/>
+          <w:lang w:eastAsia="zh-CN"/>
+        </w:rPr>
+        <w:t xml:space="preserve">Если </w:t>
+      </w:r>
+      <w:r>
+        <w:rPr>
+          <w:sz w:val="20"/>
+          <w:szCs w:val="20"/>
+          <w:lang w:val="en-US" w:eastAsia="zh-CN"/>
+        </w:rPr>
+        <w:t>id</w:t>
+      </w:r>
+      <w:r>
+        <w:rPr>
+          <w:sz w:val="20"/>
+          <w:szCs w:val="20"/>
+          <w:lang w:eastAsia="zh-CN"/>
+        </w:rPr>
+        <w:t xml:space="preserve"> </w:t>
+      </w:r>
+      <w:r>
+        <w:rPr>
+          <w:sz w:val="20"/>
+          <w:szCs w:val="20"/>
+          <w:lang w:eastAsia="zh-CN"/>
+        </w:rPr>
+        <w:t xml:space="preserve">указан, то возвращается клиника с этим </w:t>
+      </w:r>
+      <w:r>
+        <w:rPr>
+          <w:sz w:val="20"/>
+          <w:szCs w:val="20"/>
+          <w:lang w:val="en-US" w:eastAsia="zh-CN"/>
+        </w:rPr>
+        <w:t>id</w:t>
+      </w:r>
+      <w:r>
+        <w:rPr>
+          <w:sz w:val="20"/>
+          <w:szCs w:val="20"/>
+          <w:lang w:eastAsia="zh-CN"/>
+        </w:rPr>
+        <w:t xml:space="preserve">, если не указан – то </w:t>
+      </w:r>
+      <w:r>
+        <w:rPr>
+          <w:sz w:val="20"/>
+          <w:szCs w:val="20"/>
+          <w:lang w:eastAsia="zh-CN"/>
+        </w:rPr>
+        <w:t>массив</w:t>
+      </w:r>
+      <w:r>
+        <w:rPr>
+          <w:sz w:val="20"/>
+          <w:szCs w:val="20"/>
+          <w:lang w:eastAsia="zh-CN"/>
+        </w:rPr>
+        <w:t xml:space="preserve"> всех клиник</w:t>
       </w:r>
     </w:p>
     <w:p>
       <w:pPr>
-        <w:rPr>
-          <w:lang w:eastAsia="zh-CN"/>
-        </w:rPr>
-      </w:pPr>
-      <w:r>
-        <w:rPr>
-          <w:lang w:eastAsia="zh-CN"/>
-        </w:rPr>
-        <w:t>Тут что-то будет</w:t>
+        <w:spacing w:after="0"/>
+        <w:rPr>
+          <w:sz w:val="20"/>
+          <w:szCs w:val="20"/>
+          <w:lang w:eastAsia="zh-CN"/>
+        </w:rPr>
+      </w:pPr>
+      <w:r>
+        <w:rPr>
+          <w:sz w:val="20"/>
+          <w:szCs w:val="20"/>
+          <w:lang w:eastAsia="zh-CN"/>
+        </w:rPr>
+        <w:t>Пример:</w:t>
+      </w:r>
+    </w:p>
+    <w:tbl>
+      <w:tblPr>
+        <w:tblStyle w:val="afff2"/>
+        <w:tblW w:w="0" w:type="auto"/>
+        <w:tblLook w:val="04A0" w:firstRow="1" w:lastRow="0" w:firstColumn="1" w:lastColumn="0" w:noHBand="0" w:noVBand="1"/>
+      </w:tblPr>
+      <w:tblGrid>
+        <w:gridCol w:w="2405"/>
+        <w:gridCol w:w="8051"/>
+      </w:tblGrid>
+      <w:tr>
+        <w:tc>
+          <w:tcPr>
+            <w:tcW w:w="2405" w:type="dxa"/>
+          </w:tcPr>
+          <w:p>
+            <w:pPr>
+              <w:rPr>
+                <w:rFonts w:asciiTheme="minorHAnsi" w:hAnsiTheme="minorHAnsi"/>
+                <w:lang w:eastAsia="zh-CN"/>
+              </w:rPr>
+            </w:pPr>
+            <w:r>
+              <w:rPr>
+                <w:rFonts w:asciiTheme="minorHAnsi" w:hAnsiTheme="minorHAnsi"/>
+                <w:lang w:eastAsia="zh-CN"/>
+              </w:rPr>
+              <w:t>запрос</w:t>
+            </w:r>
+            <w:r>
+              <w:rPr>
+                <w:rFonts w:asciiTheme="minorHAnsi" w:hAnsiTheme="minorHAnsi"/>
+                <w:lang w:eastAsia="zh-CN"/>
+              </w:rPr>
+              <w:t xml:space="preserve"> </w:t>
+            </w:r>
+            <w:r>
+              <w:rPr>
+                <w:rFonts w:asciiTheme="minorHAnsi" w:hAnsiTheme="minorHAnsi"/>
+                <w:lang w:eastAsia="zh-CN"/>
+              </w:rPr>
+              <w:t>клиники</w:t>
+            </w:r>
+            <w:r>
+              <w:rPr>
+                <w:rFonts w:asciiTheme="minorHAnsi" w:hAnsiTheme="minorHAnsi"/>
+                <w:lang w:eastAsia="zh-CN"/>
+              </w:rPr>
+              <w:t xml:space="preserve"> 3: /</w:t>
+            </w:r>
+            <w:proofErr w:type="spellStart"/>
+            <w:r>
+              <w:rPr>
+                <w:rFonts w:asciiTheme="minorHAnsi" w:hAnsiTheme="minorHAnsi"/>
+                <w:lang w:val="en-US" w:eastAsia="zh-CN"/>
+              </w:rPr>
+              <w:t>api</w:t>
+            </w:r>
+            <w:proofErr w:type="spellEnd"/>
+            <w:r>
+              <w:rPr>
+                <w:rFonts w:asciiTheme="minorHAnsi" w:hAnsiTheme="minorHAnsi"/>
+                <w:lang w:eastAsia="zh-CN"/>
+              </w:rPr>
+              <w:t>/</w:t>
+            </w:r>
+            <w:r>
+              <w:rPr>
+                <w:rFonts w:asciiTheme="minorHAnsi" w:hAnsiTheme="minorHAnsi"/>
+                <w:lang w:val="en-US" w:eastAsia="zh-CN"/>
+              </w:rPr>
+              <w:t>clinic</w:t>
+            </w:r>
+            <w:r>
+              <w:rPr>
+                <w:rFonts w:asciiTheme="minorHAnsi" w:hAnsiTheme="minorHAnsi"/>
+                <w:lang w:eastAsia="zh-CN"/>
+              </w:rPr>
+              <w:t>/3</w:t>
+            </w:r>
+          </w:p>
+          <w:p>
+            <w:pPr>
+              <w:rPr>
+                <w:lang w:eastAsia="zh-CN"/>
+              </w:rPr>
+            </w:pPr>
+            <w:r>
+              <w:rPr>
+                <w:rFonts w:asciiTheme="minorHAnsi" w:hAnsiTheme="minorHAnsi"/>
+                <w:lang w:eastAsia="zh-CN"/>
+              </w:rPr>
+              <w:t xml:space="preserve">метод </w:t>
+            </w:r>
+            <w:r>
+              <w:rPr>
+                <w:rFonts w:asciiTheme="minorHAnsi" w:hAnsiTheme="minorHAnsi"/>
+                <w:lang w:val="en-US" w:eastAsia="zh-CN"/>
+              </w:rPr>
+              <w:t>GET</w:t>
+            </w:r>
+          </w:p>
+        </w:tc>
+        <w:tc>
+          <w:tcPr>
+            <w:tcW w:w="8051" w:type="dxa"/>
+          </w:tcPr>
+          <w:p>
+            <w:pPr>
+              <w:rPr>
+                <w:rFonts w:ascii="Consolas" w:hAnsi="Consolas" w:cs="Consolas"/>
+                <w:sz w:val="16"/>
+                <w:szCs w:val="16"/>
+                <w:lang w:eastAsia="zh-CN"/>
+              </w:rPr>
+            </w:pPr>
+            <w:proofErr w:type="spellStart"/>
+            <w:r>
+              <w:rPr>
+                <w:rFonts w:ascii="Consolas" w:hAnsi="Consolas" w:cs="Consolas"/>
+                <w:sz w:val="16"/>
+                <w:szCs w:val="16"/>
+                <w:lang w:eastAsia="zh-CN"/>
+              </w:rPr>
+              <w:t>Status</w:t>
+            </w:r>
+            <w:proofErr w:type="spellEnd"/>
+            <w:r>
+              <w:rPr>
+                <w:rFonts w:ascii="Consolas" w:hAnsi="Consolas" w:cs="Consolas"/>
+                <w:sz w:val="16"/>
+                <w:szCs w:val="16"/>
+                <w:lang w:eastAsia="zh-CN"/>
+              </w:rPr>
+              <w:t xml:space="preserve"> 200 OK</w:t>
+            </w:r>
+          </w:p>
+          <w:p>
+            <w:pPr>
+              <w:rPr>
+                <w:rFonts w:ascii="Consolas" w:hAnsi="Consolas" w:cs="Consolas"/>
+                <w:sz w:val="16"/>
+                <w:szCs w:val="16"/>
+                <w:lang w:eastAsia="zh-CN"/>
+              </w:rPr>
+            </w:pPr>
+            <w:r>
+              <w:rPr>
+                <w:rFonts w:ascii="Consolas" w:hAnsi="Consolas" w:cs="Consolas"/>
+                <w:sz w:val="16"/>
+                <w:szCs w:val="16"/>
+                <w:lang w:eastAsia="zh-CN"/>
+              </w:rPr>
+              <w:t>{</w:t>
+            </w:r>
+          </w:p>
+          <w:p>
+            <w:pPr>
+              <w:rPr>
+                <w:rFonts w:ascii="Consolas" w:hAnsi="Consolas" w:cs="Consolas"/>
+                <w:sz w:val="16"/>
+                <w:szCs w:val="16"/>
+                <w:lang w:eastAsia="zh-CN"/>
+              </w:rPr>
+            </w:pPr>
+            <w:r>
+              <w:rPr>
+                <w:rFonts w:ascii="Consolas" w:hAnsi="Consolas" w:cs="Consolas"/>
+                <w:sz w:val="16"/>
+                <w:szCs w:val="16"/>
+                <w:lang w:eastAsia="zh-CN"/>
+              </w:rPr>
+              <w:t xml:space="preserve">  "</w:t>
+            </w:r>
+            <w:proofErr w:type="spellStart"/>
+            <w:r>
+              <w:rPr>
+                <w:rFonts w:ascii="Consolas" w:hAnsi="Consolas" w:cs="Consolas"/>
+                <w:sz w:val="16"/>
+                <w:szCs w:val="16"/>
+                <w:lang w:eastAsia="zh-CN"/>
+              </w:rPr>
+              <w:t>Id</w:t>
+            </w:r>
+            <w:proofErr w:type="spellEnd"/>
+            <w:r>
+              <w:rPr>
+                <w:rFonts w:ascii="Consolas" w:hAnsi="Consolas" w:cs="Consolas"/>
+                <w:sz w:val="16"/>
+                <w:szCs w:val="16"/>
+                <w:lang w:eastAsia="zh-CN"/>
+              </w:rPr>
+              <w:t>": 3,</w:t>
+            </w:r>
+          </w:p>
+          <w:p>
+            <w:pPr>
+              <w:rPr>
+                <w:rFonts w:ascii="Consolas" w:hAnsi="Consolas" w:cs="Consolas"/>
+                <w:sz w:val="16"/>
+                <w:szCs w:val="16"/>
+                <w:lang w:eastAsia="zh-CN"/>
+              </w:rPr>
+            </w:pPr>
+            <w:r>
+              <w:rPr>
+                <w:rFonts w:ascii="Consolas" w:hAnsi="Consolas" w:cs="Consolas"/>
+                <w:sz w:val="16"/>
+                <w:szCs w:val="16"/>
+                <w:lang w:eastAsia="zh-CN"/>
+              </w:rPr>
+              <w:t xml:space="preserve">  "</w:t>
+            </w:r>
+            <w:proofErr w:type="spellStart"/>
+            <w:r>
+              <w:rPr>
+                <w:rFonts w:ascii="Consolas" w:hAnsi="Consolas" w:cs="Consolas"/>
+                <w:sz w:val="16"/>
+                <w:szCs w:val="16"/>
+                <w:lang w:eastAsia="zh-CN"/>
+              </w:rPr>
+              <w:t>Name</w:t>
+            </w:r>
+            <w:proofErr w:type="spellEnd"/>
+            <w:r>
+              <w:rPr>
+                <w:rFonts w:ascii="Consolas" w:hAnsi="Consolas" w:cs="Consolas"/>
+                <w:sz w:val="16"/>
+                <w:szCs w:val="16"/>
+                <w:lang w:eastAsia="zh-CN"/>
+              </w:rPr>
+              <w:t xml:space="preserve">": "Медицинский центр </w:t>
+            </w:r>
+            <w:proofErr w:type="spellStart"/>
+            <w:r>
+              <w:rPr>
+                <w:rFonts w:ascii="Consolas" w:hAnsi="Consolas" w:cs="Consolas"/>
+                <w:sz w:val="16"/>
+                <w:szCs w:val="16"/>
+                <w:lang w:eastAsia="zh-CN"/>
+              </w:rPr>
+              <w:t>Кравира</w:t>
+            </w:r>
+            <w:proofErr w:type="spellEnd"/>
+            <w:r>
+              <w:rPr>
+                <w:rFonts w:ascii="Consolas" w:hAnsi="Consolas" w:cs="Consolas"/>
+                <w:sz w:val="16"/>
+                <w:szCs w:val="16"/>
+                <w:lang w:eastAsia="zh-CN"/>
+              </w:rPr>
+              <w:t>",</w:t>
+            </w:r>
+          </w:p>
+          <w:p>
+            <w:pPr>
+              <w:rPr>
+                <w:rFonts w:ascii="Consolas" w:hAnsi="Consolas" w:cs="Consolas"/>
+                <w:sz w:val="16"/>
+                <w:szCs w:val="16"/>
+                <w:lang w:val="en-US" w:eastAsia="zh-CN"/>
+              </w:rPr>
+            </w:pPr>
+            <w:r>
+              <w:rPr>
+                <w:rFonts w:ascii="Consolas" w:hAnsi="Consolas" w:cs="Consolas"/>
+                <w:sz w:val="16"/>
+                <w:szCs w:val="16"/>
+                <w:lang w:eastAsia="zh-CN"/>
+              </w:rPr>
+              <w:t xml:space="preserve">  </w:t>
+            </w:r>
+            <w:r>
+              <w:rPr>
+                <w:rFonts w:ascii="Consolas" w:hAnsi="Consolas" w:cs="Consolas"/>
+                <w:sz w:val="16"/>
+                <w:szCs w:val="16"/>
+                <w:lang w:val="en-US" w:eastAsia="zh-CN"/>
+              </w:rPr>
+              <w:t>"Email": "kravira@kravira.by",</w:t>
+            </w:r>
+          </w:p>
+          <w:p>
+            <w:pPr>
+              <w:rPr>
+                <w:rFonts w:ascii="Consolas" w:hAnsi="Consolas" w:cs="Consolas"/>
+                <w:sz w:val="16"/>
+                <w:szCs w:val="16"/>
+                <w:lang w:val="en-US" w:eastAsia="zh-CN"/>
+              </w:rPr>
+            </w:pPr>
+            <w:r>
+              <w:rPr>
+                <w:rFonts w:ascii="Consolas" w:hAnsi="Consolas" w:cs="Consolas"/>
+                <w:sz w:val="16"/>
+                <w:szCs w:val="16"/>
+                <w:lang w:val="en-US" w:eastAsia="zh-CN"/>
+              </w:rPr>
+              <w:t xml:space="preserve">  "</w:t>
+            </w:r>
+            <w:proofErr w:type="spellStart"/>
+            <w:r>
+              <w:rPr>
+                <w:rFonts w:ascii="Consolas" w:hAnsi="Consolas" w:cs="Consolas"/>
+                <w:sz w:val="16"/>
+                <w:szCs w:val="16"/>
+                <w:lang w:val="en-US" w:eastAsia="zh-CN"/>
+              </w:rPr>
+              <w:t>ClinicAddress</w:t>
+            </w:r>
+            <w:proofErr w:type="spellEnd"/>
+            <w:r>
+              <w:rPr>
+                <w:rFonts w:ascii="Consolas" w:hAnsi="Consolas" w:cs="Consolas"/>
+                <w:sz w:val="16"/>
+                <w:szCs w:val="16"/>
+                <w:lang w:val="en-US" w:eastAsia="zh-CN"/>
+              </w:rPr>
+              <w:t>": [</w:t>
+            </w:r>
+          </w:p>
+          <w:p>
+            <w:pPr>
+              <w:rPr>
+                <w:rFonts w:ascii="Consolas" w:hAnsi="Consolas" w:cs="Consolas"/>
+                <w:sz w:val="16"/>
+                <w:szCs w:val="16"/>
+                <w:lang w:val="en-US" w:eastAsia="zh-CN"/>
+              </w:rPr>
+            </w:pPr>
+            <w:r>
+              <w:rPr>
+                <w:rFonts w:ascii="Consolas" w:hAnsi="Consolas" w:cs="Consolas"/>
+                <w:sz w:val="16"/>
+                <w:szCs w:val="16"/>
+                <w:lang w:val="en-US" w:eastAsia="zh-CN"/>
+              </w:rPr>
+              <w:t xml:space="preserve">    {</w:t>
+            </w:r>
+          </w:p>
+          <w:p>
+            <w:pPr>
+              <w:rPr>
+                <w:rFonts w:ascii="Consolas" w:hAnsi="Consolas" w:cs="Consolas"/>
+                <w:sz w:val="16"/>
+                <w:szCs w:val="16"/>
+                <w:lang w:val="en-US" w:eastAsia="zh-CN"/>
+              </w:rPr>
+            </w:pPr>
+            <w:r>
+              <w:rPr>
+                <w:rFonts w:ascii="Consolas" w:hAnsi="Consolas" w:cs="Consolas"/>
+                <w:sz w:val="16"/>
+                <w:szCs w:val="16"/>
+                <w:lang w:val="en-US" w:eastAsia="zh-CN"/>
+              </w:rPr>
+              <w:t xml:space="preserve">      "</w:t>
+            </w:r>
+            <w:proofErr w:type="spellStart"/>
+            <w:r>
+              <w:rPr>
+                <w:rFonts w:ascii="Consolas" w:hAnsi="Consolas" w:cs="Consolas"/>
+                <w:sz w:val="16"/>
+                <w:szCs w:val="16"/>
+                <w:lang w:val="en-US" w:eastAsia="zh-CN"/>
+              </w:rPr>
+              <w:t>ClinicAddress</w:t>
+            </w:r>
+            <w:proofErr w:type="spellEnd"/>
+            <w:r>
+              <w:rPr>
+                <w:rFonts w:ascii="Consolas" w:hAnsi="Consolas" w:cs="Consolas"/>
+                <w:sz w:val="16"/>
+                <w:szCs w:val="16"/>
+                <w:lang w:val="en-US" w:eastAsia="zh-CN"/>
+              </w:rPr>
+              <w:t>": "</w:t>
+            </w:r>
+            <w:r>
+              <w:rPr>
+                <w:rFonts w:ascii="Consolas" w:hAnsi="Consolas" w:cs="Consolas"/>
+                <w:sz w:val="16"/>
+                <w:szCs w:val="16"/>
+                <w:lang w:eastAsia="zh-CN"/>
+              </w:rPr>
+              <w:t>г</w:t>
+            </w:r>
+            <w:r>
+              <w:rPr>
+                <w:rFonts w:ascii="Consolas" w:hAnsi="Consolas" w:cs="Consolas"/>
+                <w:sz w:val="16"/>
+                <w:szCs w:val="16"/>
+                <w:lang w:val="en-US" w:eastAsia="zh-CN"/>
+              </w:rPr>
+              <w:t>.</w:t>
+            </w:r>
+            <w:r>
+              <w:rPr>
+                <w:rFonts w:ascii="Consolas" w:hAnsi="Consolas" w:cs="Consolas"/>
+                <w:sz w:val="16"/>
+                <w:szCs w:val="16"/>
+                <w:lang w:eastAsia="zh-CN"/>
+              </w:rPr>
+              <w:t>Минск</w:t>
+            </w:r>
+            <w:r>
+              <w:rPr>
+                <w:rFonts w:ascii="Consolas" w:hAnsi="Consolas" w:cs="Consolas"/>
+                <w:sz w:val="16"/>
+                <w:szCs w:val="16"/>
+                <w:lang w:val="en-US" w:eastAsia="zh-CN"/>
+              </w:rPr>
+              <w:t xml:space="preserve"> </w:t>
+            </w:r>
+            <w:proofErr w:type="spellStart"/>
+            <w:r>
+              <w:rPr>
+                <w:rFonts w:ascii="Consolas" w:hAnsi="Consolas" w:cs="Consolas"/>
+                <w:sz w:val="16"/>
+                <w:szCs w:val="16"/>
+                <w:lang w:eastAsia="zh-CN"/>
+              </w:rPr>
+              <w:t>пр</w:t>
+            </w:r>
+            <w:proofErr w:type="spellEnd"/>
+            <w:r>
+              <w:rPr>
+                <w:rFonts w:ascii="Consolas" w:hAnsi="Consolas" w:cs="Consolas"/>
+                <w:sz w:val="16"/>
+                <w:szCs w:val="16"/>
+                <w:lang w:val="en-US" w:eastAsia="zh-CN"/>
+              </w:rPr>
+              <w:t>-</w:t>
+            </w:r>
+            <w:r>
+              <w:rPr>
+                <w:rFonts w:ascii="Consolas" w:hAnsi="Consolas" w:cs="Consolas"/>
+                <w:sz w:val="16"/>
+                <w:szCs w:val="16"/>
+                <w:lang w:eastAsia="zh-CN"/>
+              </w:rPr>
+              <w:t>т</w:t>
+            </w:r>
+            <w:r>
+              <w:rPr>
+                <w:rFonts w:ascii="Consolas" w:hAnsi="Consolas" w:cs="Consolas"/>
+                <w:sz w:val="16"/>
+                <w:szCs w:val="16"/>
+                <w:lang w:val="en-US" w:eastAsia="zh-CN"/>
+              </w:rPr>
+              <w:t xml:space="preserve">. </w:t>
+            </w:r>
+            <w:r>
+              <w:rPr>
+                <w:rFonts w:ascii="Consolas" w:hAnsi="Consolas" w:cs="Consolas"/>
+                <w:sz w:val="16"/>
+                <w:szCs w:val="16"/>
+                <w:lang w:eastAsia="zh-CN"/>
+              </w:rPr>
+              <w:t>Победителей</w:t>
+            </w:r>
+            <w:r>
+              <w:rPr>
+                <w:rFonts w:ascii="Consolas" w:hAnsi="Consolas" w:cs="Consolas"/>
+                <w:sz w:val="16"/>
+                <w:szCs w:val="16"/>
+                <w:lang w:val="en-US" w:eastAsia="zh-CN"/>
+              </w:rPr>
+              <w:t xml:space="preserve"> 75,",</w:t>
+            </w:r>
+          </w:p>
+          <w:p>
+            <w:pPr>
+              <w:rPr>
+                <w:rFonts w:ascii="Consolas" w:hAnsi="Consolas" w:cs="Consolas"/>
+                <w:sz w:val="16"/>
+                <w:szCs w:val="16"/>
+                <w:lang w:val="en-US" w:eastAsia="zh-CN"/>
+              </w:rPr>
+            </w:pPr>
+            <w:r>
+              <w:rPr>
+                <w:rFonts w:ascii="Consolas" w:hAnsi="Consolas" w:cs="Consolas"/>
+                <w:sz w:val="16"/>
+                <w:szCs w:val="16"/>
+                <w:lang w:val="en-US" w:eastAsia="zh-CN"/>
+              </w:rPr>
+              <w:t xml:space="preserve">      "</w:t>
+            </w:r>
+            <w:proofErr w:type="spellStart"/>
+            <w:r>
+              <w:rPr>
+                <w:rFonts w:ascii="Consolas" w:hAnsi="Consolas" w:cs="Consolas"/>
+                <w:sz w:val="16"/>
+                <w:szCs w:val="16"/>
+                <w:lang w:val="en-US" w:eastAsia="zh-CN"/>
+              </w:rPr>
+              <w:t>ClinicPhone</w:t>
+            </w:r>
+            <w:proofErr w:type="spellEnd"/>
+            <w:r>
+              <w:rPr>
+                <w:rFonts w:ascii="Consolas" w:hAnsi="Consolas" w:cs="Consolas"/>
+                <w:sz w:val="16"/>
+                <w:szCs w:val="16"/>
+                <w:lang w:val="en-US" w:eastAsia="zh-CN"/>
+              </w:rPr>
+              <w:t>": [</w:t>
+            </w:r>
+          </w:p>
+          <w:p>
+            <w:pPr>
+              <w:rPr>
+                <w:rFonts w:ascii="Consolas" w:hAnsi="Consolas" w:cs="Consolas"/>
+                <w:sz w:val="16"/>
+                <w:szCs w:val="16"/>
+                <w:lang w:val="en-US" w:eastAsia="zh-CN"/>
+              </w:rPr>
+            </w:pPr>
+            <w:r>
+              <w:rPr>
+                <w:rFonts w:ascii="Consolas" w:hAnsi="Consolas" w:cs="Consolas"/>
+                <w:sz w:val="16"/>
+                <w:szCs w:val="16"/>
+                <w:lang w:val="en-US" w:eastAsia="zh-CN"/>
+              </w:rPr>
+              <w:t xml:space="preserve">        {</w:t>
+            </w:r>
+          </w:p>
+          <w:p>
+            <w:pPr>
+              <w:rPr>
+                <w:rFonts w:ascii="Consolas" w:hAnsi="Consolas" w:cs="Consolas"/>
+                <w:sz w:val="16"/>
+                <w:szCs w:val="16"/>
+                <w:lang w:val="en-US" w:eastAsia="zh-CN"/>
+              </w:rPr>
+            </w:pPr>
+            <w:r>
+              <w:rPr>
+                <w:rFonts w:ascii="Consolas" w:hAnsi="Consolas" w:cs="Consolas"/>
+                <w:sz w:val="16"/>
+                <w:szCs w:val="16"/>
+                <w:lang w:val="en-US" w:eastAsia="zh-CN"/>
+              </w:rPr>
+              <w:t xml:space="preserve">          "": "+375 17 211 28 61"</w:t>
+            </w:r>
+          </w:p>
+          <w:p>
+            <w:pPr>
+              <w:rPr>
+                <w:rFonts w:ascii="Consolas" w:hAnsi="Consolas" w:cs="Consolas"/>
+                <w:sz w:val="16"/>
+                <w:szCs w:val="16"/>
+                <w:lang w:val="en-US" w:eastAsia="zh-CN"/>
+              </w:rPr>
+            </w:pPr>
+            <w:r>
+              <w:rPr>
+                <w:rFonts w:ascii="Consolas" w:hAnsi="Consolas" w:cs="Consolas"/>
+                <w:sz w:val="16"/>
+                <w:szCs w:val="16"/>
+                <w:lang w:val="en-US" w:eastAsia="zh-CN"/>
+              </w:rPr>
+              <w:t xml:space="preserve">        },</w:t>
+            </w:r>
+          </w:p>
+          <w:p>
+            <w:pPr>
+              <w:rPr>
+                <w:rFonts w:ascii="Consolas" w:hAnsi="Consolas" w:cs="Consolas"/>
+                <w:sz w:val="16"/>
+                <w:szCs w:val="16"/>
+                <w:lang w:val="en-US" w:eastAsia="zh-CN"/>
+              </w:rPr>
+            </w:pPr>
+            <w:r>
+              <w:rPr>
+                <w:rFonts w:ascii="Consolas" w:hAnsi="Consolas" w:cs="Consolas"/>
+                <w:sz w:val="16"/>
+                <w:szCs w:val="16"/>
+                <w:lang w:val="en-US" w:eastAsia="zh-CN"/>
+              </w:rPr>
+              <w:t xml:space="preserve">        {</w:t>
+            </w:r>
+          </w:p>
+          <w:p>
+            <w:pPr>
+              <w:rPr>
+                <w:rFonts w:ascii="Consolas" w:hAnsi="Consolas" w:cs="Consolas"/>
+                <w:sz w:val="16"/>
+                <w:szCs w:val="16"/>
+                <w:lang w:val="en-US" w:eastAsia="zh-CN"/>
+              </w:rPr>
+            </w:pPr>
+            <w:r>
+              <w:rPr>
+                <w:rFonts w:ascii="Consolas" w:hAnsi="Consolas" w:cs="Consolas"/>
+                <w:sz w:val="16"/>
+                <w:szCs w:val="16"/>
+                <w:lang w:val="en-US" w:eastAsia="zh-CN"/>
+              </w:rPr>
+              <w:t xml:space="preserve">          "": "+375 29 611 28 61"</w:t>
+            </w:r>
+          </w:p>
+          <w:p>
+            <w:pPr>
+              <w:rPr>
+                <w:rFonts w:ascii="Consolas" w:hAnsi="Consolas" w:cs="Consolas"/>
+                <w:sz w:val="16"/>
+                <w:szCs w:val="16"/>
+                <w:lang w:val="en-US" w:eastAsia="zh-CN"/>
+              </w:rPr>
+            </w:pPr>
+            <w:r>
+              <w:rPr>
+                <w:rFonts w:ascii="Consolas" w:hAnsi="Consolas" w:cs="Consolas"/>
+                <w:sz w:val="16"/>
+                <w:szCs w:val="16"/>
+                <w:lang w:val="en-US" w:eastAsia="zh-CN"/>
+              </w:rPr>
+              <w:t xml:space="preserve">        }</w:t>
+            </w:r>
+          </w:p>
+          <w:p>
+            <w:pPr>
+              <w:rPr>
+                <w:rFonts w:ascii="Consolas" w:hAnsi="Consolas" w:cs="Consolas"/>
+                <w:sz w:val="16"/>
+                <w:szCs w:val="16"/>
+                <w:lang w:val="en-US" w:eastAsia="zh-CN"/>
+              </w:rPr>
+            </w:pPr>
+            <w:r>
+              <w:rPr>
+                <w:rFonts w:ascii="Consolas" w:hAnsi="Consolas" w:cs="Consolas"/>
+                <w:sz w:val="16"/>
+                <w:szCs w:val="16"/>
+                <w:lang w:val="en-US" w:eastAsia="zh-CN"/>
+              </w:rPr>
+              <w:t xml:space="preserve">      ]</w:t>
+            </w:r>
+          </w:p>
+          <w:p>
+            <w:pPr>
+              <w:rPr>
+                <w:rFonts w:ascii="Consolas" w:hAnsi="Consolas" w:cs="Consolas"/>
+                <w:sz w:val="16"/>
+                <w:szCs w:val="16"/>
+                <w:lang w:val="en-US" w:eastAsia="zh-CN"/>
+              </w:rPr>
+            </w:pPr>
+            <w:r>
+              <w:rPr>
+                <w:rFonts w:ascii="Consolas" w:hAnsi="Consolas" w:cs="Consolas"/>
+                <w:sz w:val="16"/>
+                <w:szCs w:val="16"/>
+                <w:lang w:val="en-US" w:eastAsia="zh-CN"/>
+              </w:rPr>
+              <w:t xml:space="preserve">    },</w:t>
+            </w:r>
+          </w:p>
+          <w:p>
+            <w:pPr>
+              <w:rPr>
+                <w:rFonts w:ascii="Consolas" w:hAnsi="Consolas" w:cs="Consolas"/>
+                <w:sz w:val="16"/>
+                <w:szCs w:val="16"/>
+                <w:lang w:val="en-US" w:eastAsia="zh-CN"/>
+              </w:rPr>
+            </w:pPr>
+            <w:r>
+              <w:rPr>
+                <w:rFonts w:ascii="Consolas" w:hAnsi="Consolas" w:cs="Consolas"/>
+                <w:sz w:val="16"/>
+                <w:szCs w:val="16"/>
+                <w:lang w:val="en-US" w:eastAsia="zh-CN"/>
+              </w:rPr>
+              <w:t xml:space="preserve">    {</w:t>
+            </w:r>
+          </w:p>
+          <w:p>
+            <w:pPr>
+              <w:rPr>
+                <w:rFonts w:ascii="Consolas" w:hAnsi="Consolas" w:cs="Consolas"/>
+                <w:sz w:val="16"/>
+                <w:szCs w:val="16"/>
+                <w:lang w:val="en-US" w:eastAsia="zh-CN"/>
+              </w:rPr>
+            </w:pPr>
+            <w:r>
+              <w:rPr>
+                <w:rFonts w:ascii="Consolas" w:hAnsi="Consolas" w:cs="Consolas"/>
+                <w:sz w:val="16"/>
+                <w:szCs w:val="16"/>
+                <w:lang w:val="en-US" w:eastAsia="zh-CN"/>
+              </w:rPr>
+              <w:t xml:space="preserve">      "</w:t>
+            </w:r>
+            <w:proofErr w:type="spellStart"/>
+            <w:r>
+              <w:rPr>
+                <w:rFonts w:ascii="Consolas" w:hAnsi="Consolas" w:cs="Consolas"/>
+                <w:sz w:val="16"/>
+                <w:szCs w:val="16"/>
+                <w:lang w:val="en-US" w:eastAsia="zh-CN"/>
+              </w:rPr>
+              <w:t>ClinicAddress</w:t>
+            </w:r>
+            <w:proofErr w:type="spellEnd"/>
+            <w:r>
+              <w:rPr>
+                <w:rFonts w:ascii="Consolas" w:hAnsi="Consolas" w:cs="Consolas"/>
+                <w:sz w:val="16"/>
+                <w:szCs w:val="16"/>
+                <w:lang w:val="en-US" w:eastAsia="zh-CN"/>
+              </w:rPr>
+              <w:t>": "</w:t>
+            </w:r>
+            <w:r>
+              <w:rPr>
+                <w:rFonts w:ascii="Consolas" w:hAnsi="Consolas" w:cs="Consolas"/>
+                <w:sz w:val="16"/>
+                <w:szCs w:val="16"/>
+                <w:lang w:eastAsia="zh-CN"/>
+              </w:rPr>
+              <w:t>г</w:t>
+            </w:r>
+            <w:r>
+              <w:rPr>
+                <w:rFonts w:ascii="Consolas" w:hAnsi="Consolas" w:cs="Consolas"/>
+                <w:sz w:val="16"/>
+                <w:szCs w:val="16"/>
+                <w:lang w:val="en-US" w:eastAsia="zh-CN"/>
+              </w:rPr>
+              <w:t>.</w:t>
+            </w:r>
+            <w:r>
+              <w:rPr>
+                <w:rFonts w:ascii="Consolas" w:hAnsi="Consolas" w:cs="Consolas"/>
+                <w:sz w:val="16"/>
+                <w:szCs w:val="16"/>
+                <w:lang w:eastAsia="zh-CN"/>
+              </w:rPr>
+              <w:t>Минск</w:t>
+            </w:r>
+            <w:r>
+              <w:rPr>
+                <w:rFonts w:ascii="Consolas" w:hAnsi="Consolas" w:cs="Consolas"/>
+                <w:sz w:val="16"/>
+                <w:szCs w:val="16"/>
+                <w:lang w:val="en-US" w:eastAsia="zh-CN"/>
+              </w:rPr>
+              <w:t xml:space="preserve"> </w:t>
+            </w:r>
+            <w:proofErr w:type="spellStart"/>
+            <w:r>
+              <w:rPr>
+                <w:rFonts w:ascii="Consolas" w:hAnsi="Consolas" w:cs="Consolas"/>
+                <w:sz w:val="16"/>
+                <w:szCs w:val="16"/>
+                <w:lang w:eastAsia="zh-CN"/>
+              </w:rPr>
+              <w:t>ул</w:t>
+            </w:r>
+            <w:proofErr w:type="spellEnd"/>
+            <w:r>
+              <w:rPr>
+                <w:rFonts w:ascii="Consolas" w:hAnsi="Consolas" w:cs="Consolas"/>
+                <w:sz w:val="16"/>
+                <w:szCs w:val="16"/>
+                <w:lang w:val="en-US" w:eastAsia="zh-CN"/>
+              </w:rPr>
+              <w:t>.</w:t>
+            </w:r>
+            <w:proofErr w:type="spellStart"/>
+            <w:r>
+              <w:rPr>
+                <w:rFonts w:ascii="Consolas" w:hAnsi="Consolas" w:cs="Consolas"/>
+                <w:sz w:val="16"/>
+                <w:szCs w:val="16"/>
+                <w:lang w:eastAsia="zh-CN"/>
+              </w:rPr>
+              <w:t>Скрипникова</w:t>
+            </w:r>
+            <w:proofErr w:type="spellEnd"/>
+            <w:r>
+              <w:rPr>
+                <w:rFonts w:ascii="Consolas" w:hAnsi="Consolas" w:cs="Consolas"/>
+                <w:sz w:val="16"/>
+                <w:szCs w:val="16"/>
+                <w:lang w:val="en-US" w:eastAsia="zh-CN"/>
+              </w:rPr>
+              <w:t xml:space="preserve"> 11</w:t>
+            </w:r>
+            <w:r>
+              <w:rPr>
+                <w:rFonts w:ascii="Consolas" w:hAnsi="Consolas" w:cs="Consolas"/>
+                <w:sz w:val="16"/>
+                <w:szCs w:val="16"/>
+                <w:lang w:eastAsia="zh-CN"/>
+              </w:rPr>
+              <w:t>Б</w:t>
+            </w:r>
+            <w:r>
+              <w:rPr>
+                <w:rFonts w:ascii="Consolas" w:hAnsi="Consolas" w:cs="Consolas"/>
+                <w:sz w:val="16"/>
+                <w:szCs w:val="16"/>
+                <w:lang w:val="en-US" w:eastAsia="zh-CN"/>
+              </w:rPr>
+              <w:t>,",</w:t>
+            </w:r>
+          </w:p>
+          <w:p>
+            <w:pPr>
+              <w:rPr>
+                <w:rFonts w:ascii="Consolas" w:hAnsi="Consolas" w:cs="Consolas"/>
+                <w:sz w:val="16"/>
+                <w:szCs w:val="16"/>
+                <w:lang w:val="en-US" w:eastAsia="zh-CN"/>
+              </w:rPr>
+            </w:pPr>
+            <w:r>
+              <w:rPr>
+                <w:rFonts w:ascii="Consolas" w:hAnsi="Consolas" w:cs="Consolas"/>
+                <w:sz w:val="16"/>
+                <w:szCs w:val="16"/>
+                <w:lang w:val="en-US" w:eastAsia="zh-CN"/>
+              </w:rPr>
+              <w:t xml:space="preserve">      "</w:t>
+            </w:r>
+            <w:proofErr w:type="spellStart"/>
+            <w:r>
+              <w:rPr>
+                <w:rFonts w:ascii="Consolas" w:hAnsi="Consolas" w:cs="Consolas"/>
+                <w:sz w:val="16"/>
+                <w:szCs w:val="16"/>
+                <w:lang w:val="en-US" w:eastAsia="zh-CN"/>
+              </w:rPr>
+              <w:t>ClinicPhone</w:t>
+            </w:r>
+            <w:proofErr w:type="spellEnd"/>
+            <w:r>
+              <w:rPr>
+                <w:rFonts w:ascii="Consolas" w:hAnsi="Consolas" w:cs="Consolas"/>
+                <w:sz w:val="16"/>
+                <w:szCs w:val="16"/>
+                <w:lang w:val="en-US" w:eastAsia="zh-CN"/>
+              </w:rPr>
+              <w:t>": [</w:t>
+            </w:r>
+          </w:p>
+          <w:p>
+            <w:pPr>
+              <w:rPr>
+                <w:rFonts w:ascii="Consolas" w:hAnsi="Consolas" w:cs="Consolas"/>
+                <w:sz w:val="16"/>
+                <w:szCs w:val="16"/>
+                <w:lang w:val="en-US" w:eastAsia="zh-CN"/>
+              </w:rPr>
+            </w:pPr>
+            <w:r>
+              <w:rPr>
+                <w:rFonts w:ascii="Consolas" w:hAnsi="Consolas" w:cs="Consolas"/>
+                <w:sz w:val="16"/>
+                <w:szCs w:val="16"/>
+                <w:lang w:val="en-US" w:eastAsia="zh-CN"/>
+              </w:rPr>
+              <w:t xml:space="preserve">        {</w:t>
+            </w:r>
+          </w:p>
+          <w:p>
+            <w:pPr>
+              <w:rPr>
+                <w:rFonts w:ascii="Consolas" w:hAnsi="Consolas" w:cs="Consolas"/>
+                <w:sz w:val="16"/>
+                <w:szCs w:val="16"/>
+                <w:lang w:val="en-US" w:eastAsia="zh-CN"/>
+              </w:rPr>
+            </w:pPr>
+            <w:r>
+              <w:rPr>
+                <w:rFonts w:ascii="Consolas" w:hAnsi="Consolas" w:cs="Consolas"/>
+                <w:sz w:val="16"/>
+                <w:szCs w:val="16"/>
+                <w:lang w:val="en-US" w:eastAsia="zh-CN"/>
+              </w:rPr>
+              <w:t xml:space="preserve">          "": "+375 17 314 94 94"</w:t>
+            </w:r>
+          </w:p>
+          <w:p>
+            <w:pPr>
+              <w:rPr>
+                <w:rFonts w:ascii="Consolas" w:hAnsi="Consolas" w:cs="Consolas"/>
+                <w:sz w:val="16"/>
+                <w:szCs w:val="16"/>
+                <w:lang w:val="en-US" w:eastAsia="zh-CN"/>
+              </w:rPr>
+            </w:pPr>
+            <w:r>
+              <w:rPr>
+                <w:rFonts w:ascii="Consolas" w:hAnsi="Consolas" w:cs="Consolas"/>
+                <w:sz w:val="16"/>
+                <w:szCs w:val="16"/>
+                <w:lang w:val="en-US" w:eastAsia="zh-CN"/>
+              </w:rPr>
+              <w:t xml:space="preserve">        },</w:t>
+            </w:r>
+          </w:p>
+          <w:p>
+            <w:pPr>
+              <w:rPr>
+                <w:rFonts w:ascii="Consolas" w:hAnsi="Consolas" w:cs="Consolas"/>
+                <w:sz w:val="16"/>
+                <w:szCs w:val="16"/>
+                <w:lang w:val="en-US" w:eastAsia="zh-CN"/>
+              </w:rPr>
+            </w:pPr>
+            <w:r>
+              <w:rPr>
+                <w:rFonts w:ascii="Consolas" w:hAnsi="Consolas" w:cs="Consolas"/>
+                <w:sz w:val="16"/>
+                <w:szCs w:val="16"/>
+                <w:lang w:val="en-US" w:eastAsia="zh-CN"/>
+              </w:rPr>
+              <w:t xml:space="preserve">        {</w:t>
+            </w:r>
+          </w:p>
+          <w:p>
+            <w:pPr>
+              <w:rPr>
+                <w:rFonts w:ascii="Consolas" w:hAnsi="Consolas" w:cs="Consolas"/>
+                <w:sz w:val="16"/>
+                <w:szCs w:val="16"/>
+                <w:lang w:val="en-US" w:eastAsia="zh-CN"/>
+              </w:rPr>
+            </w:pPr>
+            <w:r>
+              <w:rPr>
+                <w:rFonts w:ascii="Consolas" w:hAnsi="Consolas" w:cs="Consolas"/>
+                <w:sz w:val="16"/>
+                <w:szCs w:val="16"/>
+                <w:lang w:val="en-US" w:eastAsia="zh-CN"/>
+              </w:rPr>
+              <w:t xml:space="preserve">          "": "+375 29 664 44 44"</w:t>
+            </w:r>
+          </w:p>
+          <w:p>
+            <w:pPr>
+              <w:rPr>
+                <w:rFonts w:ascii="Consolas" w:hAnsi="Consolas" w:cs="Consolas"/>
+                <w:sz w:val="16"/>
+                <w:szCs w:val="16"/>
+                <w:lang w:val="en-US" w:eastAsia="zh-CN"/>
+              </w:rPr>
+            </w:pPr>
+            <w:r>
+              <w:rPr>
+                <w:rFonts w:ascii="Consolas" w:hAnsi="Consolas" w:cs="Consolas"/>
+                <w:sz w:val="16"/>
+                <w:szCs w:val="16"/>
+                <w:lang w:val="en-US" w:eastAsia="zh-CN"/>
+              </w:rPr>
+              <w:t xml:space="preserve">        }</w:t>
+            </w:r>
+          </w:p>
+          <w:p>
+            <w:pPr>
+              <w:rPr>
+                <w:rFonts w:ascii="Consolas" w:hAnsi="Consolas" w:cs="Consolas"/>
+                <w:sz w:val="16"/>
+                <w:szCs w:val="16"/>
+                <w:lang w:val="en-US" w:eastAsia="zh-CN"/>
+              </w:rPr>
+            </w:pPr>
+            <w:r>
+              <w:rPr>
+                <w:rFonts w:ascii="Consolas" w:hAnsi="Consolas" w:cs="Consolas"/>
+                <w:sz w:val="16"/>
+                <w:szCs w:val="16"/>
+                <w:lang w:val="en-US" w:eastAsia="zh-CN"/>
+              </w:rPr>
+              <w:t xml:space="preserve">      ]</w:t>
+            </w:r>
+          </w:p>
+          <w:p>
+            <w:pPr>
+              <w:rPr>
+                <w:rFonts w:ascii="Consolas" w:hAnsi="Consolas" w:cs="Consolas"/>
+                <w:sz w:val="16"/>
+                <w:szCs w:val="16"/>
+                <w:lang w:val="en-US" w:eastAsia="zh-CN"/>
+              </w:rPr>
+            </w:pPr>
+            <w:r>
+              <w:rPr>
+                <w:rFonts w:ascii="Consolas" w:hAnsi="Consolas" w:cs="Consolas"/>
+                <w:sz w:val="16"/>
+                <w:szCs w:val="16"/>
+                <w:lang w:val="en-US" w:eastAsia="zh-CN"/>
+              </w:rPr>
+              <w:t xml:space="preserve">    },</w:t>
+            </w:r>
+          </w:p>
+          <w:p>
+            <w:pPr>
+              <w:rPr>
+                <w:rFonts w:ascii="Consolas" w:hAnsi="Consolas" w:cs="Consolas"/>
+                <w:sz w:val="16"/>
+                <w:szCs w:val="16"/>
+                <w:lang w:val="en-US" w:eastAsia="zh-CN"/>
+              </w:rPr>
+            </w:pPr>
+            <w:r>
+              <w:rPr>
+                <w:rFonts w:ascii="Consolas" w:hAnsi="Consolas" w:cs="Consolas"/>
+                <w:sz w:val="16"/>
+                <w:szCs w:val="16"/>
+                <w:lang w:val="en-US" w:eastAsia="zh-CN"/>
+              </w:rPr>
+              <w:t xml:space="preserve">    {</w:t>
+            </w:r>
+          </w:p>
+          <w:p>
+            <w:pPr>
+              <w:rPr>
+                <w:rFonts w:ascii="Consolas" w:hAnsi="Consolas" w:cs="Consolas"/>
+                <w:sz w:val="16"/>
+                <w:szCs w:val="16"/>
+                <w:lang w:val="en-US" w:eastAsia="zh-CN"/>
+              </w:rPr>
+            </w:pPr>
+            <w:r>
+              <w:rPr>
+                <w:rFonts w:ascii="Consolas" w:hAnsi="Consolas" w:cs="Consolas"/>
+                <w:sz w:val="16"/>
+                <w:szCs w:val="16"/>
+                <w:lang w:val="en-US" w:eastAsia="zh-CN"/>
+              </w:rPr>
+              <w:t xml:space="preserve">      "</w:t>
+            </w:r>
+            <w:proofErr w:type="spellStart"/>
+            <w:r>
+              <w:rPr>
+                <w:rFonts w:ascii="Consolas" w:hAnsi="Consolas" w:cs="Consolas"/>
+                <w:sz w:val="16"/>
+                <w:szCs w:val="16"/>
+                <w:lang w:val="en-US" w:eastAsia="zh-CN"/>
+              </w:rPr>
+              <w:t>ClinicAddress</w:t>
+            </w:r>
+            <w:proofErr w:type="spellEnd"/>
+            <w:r>
+              <w:rPr>
+                <w:rFonts w:ascii="Consolas" w:hAnsi="Consolas" w:cs="Consolas"/>
+                <w:sz w:val="16"/>
+                <w:szCs w:val="16"/>
+                <w:lang w:val="en-US" w:eastAsia="zh-CN"/>
+              </w:rPr>
+              <w:t>": "</w:t>
+            </w:r>
+            <w:r>
+              <w:rPr>
+                <w:rFonts w:ascii="Consolas" w:hAnsi="Consolas" w:cs="Consolas"/>
+                <w:sz w:val="16"/>
+                <w:szCs w:val="16"/>
+                <w:lang w:eastAsia="zh-CN"/>
+              </w:rPr>
+              <w:t>г</w:t>
+            </w:r>
+            <w:r>
+              <w:rPr>
+                <w:rFonts w:ascii="Consolas" w:hAnsi="Consolas" w:cs="Consolas"/>
+                <w:sz w:val="16"/>
+                <w:szCs w:val="16"/>
+                <w:lang w:val="en-US" w:eastAsia="zh-CN"/>
+              </w:rPr>
+              <w:t>.</w:t>
+            </w:r>
+            <w:r>
+              <w:rPr>
+                <w:rFonts w:ascii="Consolas" w:hAnsi="Consolas" w:cs="Consolas"/>
+                <w:sz w:val="16"/>
+                <w:szCs w:val="16"/>
+                <w:lang w:eastAsia="zh-CN"/>
+              </w:rPr>
+              <w:t>Минск</w:t>
+            </w:r>
+            <w:r>
+              <w:rPr>
+                <w:rFonts w:ascii="Consolas" w:hAnsi="Consolas" w:cs="Consolas"/>
+                <w:sz w:val="16"/>
+                <w:szCs w:val="16"/>
+                <w:lang w:val="en-US" w:eastAsia="zh-CN"/>
+              </w:rPr>
+              <w:t xml:space="preserve"> </w:t>
+            </w:r>
+            <w:proofErr w:type="spellStart"/>
+            <w:r>
+              <w:rPr>
+                <w:rFonts w:ascii="Consolas" w:hAnsi="Consolas" w:cs="Consolas"/>
+                <w:sz w:val="16"/>
+                <w:szCs w:val="16"/>
+                <w:lang w:eastAsia="zh-CN"/>
+              </w:rPr>
+              <w:t>ул</w:t>
+            </w:r>
+            <w:proofErr w:type="spellEnd"/>
+            <w:r>
+              <w:rPr>
+                <w:rFonts w:ascii="Consolas" w:hAnsi="Consolas" w:cs="Consolas"/>
+                <w:sz w:val="16"/>
+                <w:szCs w:val="16"/>
+                <w:lang w:val="en-US" w:eastAsia="zh-CN"/>
+              </w:rPr>
+              <w:t>.</w:t>
+            </w:r>
+            <w:r>
+              <w:rPr>
+                <w:rFonts w:ascii="Consolas" w:hAnsi="Consolas" w:cs="Consolas"/>
+                <w:sz w:val="16"/>
+                <w:szCs w:val="16"/>
+                <w:lang w:eastAsia="zh-CN"/>
+              </w:rPr>
+              <w:t>Захарова</w:t>
+            </w:r>
+            <w:r>
+              <w:rPr>
+                <w:rFonts w:ascii="Consolas" w:hAnsi="Consolas" w:cs="Consolas"/>
+                <w:sz w:val="16"/>
+                <w:szCs w:val="16"/>
+                <w:lang w:val="en-US" w:eastAsia="zh-CN"/>
+              </w:rPr>
+              <w:t xml:space="preserve"> 50</w:t>
+            </w:r>
+            <w:r>
+              <w:rPr>
+                <w:rFonts w:ascii="Consolas" w:hAnsi="Consolas" w:cs="Consolas"/>
+                <w:sz w:val="16"/>
+                <w:szCs w:val="16"/>
+                <w:lang w:eastAsia="zh-CN"/>
+              </w:rPr>
+              <w:t>Д</w:t>
+            </w:r>
+            <w:r>
+              <w:rPr>
+                <w:rFonts w:ascii="Consolas" w:hAnsi="Consolas" w:cs="Consolas"/>
+                <w:sz w:val="16"/>
+                <w:szCs w:val="16"/>
+                <w:lang w:val="en-US" w:eastAsia="zh-CN"/>
+              </w:rPr>
+              <w:t>",</w:t>
+            </w:r>
+          </w:p>
+          <w:p>
+            <w:pPr>
+              <w:rPr>
+                <w:rFonts w:ascii="Consolas" w:hAnsi="Consolas" w:cs="Consolas"/>
+                <w:sz w:val="16"/>
+                <w:szCs w:val="16"/>
+                <w:lang w:val="en-US" w:eastAsia="zh-CN"/>
+              </w:rPr>
+            </w:pPr>
+            <w:r>
+              <w:rPr>
+                <w:rFonts w:ascii="Consolas" w:hAnsi="Consolas" w:cs="Consolas"/>
+                <w:sz w:val="16"/>
+                <w:szCs w:val="16"/>
+                <w:lang w:val="en-US" w:eastAsia="zh-CN"/>
+              </w:rPr>
+              <w:t xml:space="preserve">      "</w:t>
+            </w:r>
+            <w:proofErr w:type="spellStart"/>
+            <w:r>
+              <w:rPr>
+                <w:rFonts w:ascii="Consolas" w:hAnsi="Consolas" w:cs="Consolas"/>
+                <w:sz w:val="16"/>
+                <w:szCs w:val="16"/>
+                <w:lang w:val="en-US" w:eastAsia="zh-CN"/>
+              </w:rPr>
+              <w:t>ClinicPhone</w:t>
+            </w:r>
+            <w:proofErr w:type="spellEnd"/>
+            <w:r>
+              <w:rPr>
+                <w:rFonts w:ascii="Consolas" w:hAnsi="Consolas" w:cs="Consolas"/>
+                <w:sz w:val="16"/>
+                <w:szCs w:val="16"/>
+                <w:lang w:val="en-US" w:eastAsia="zh-CN"/>
+              </w:rPr>
+              <w:t>": [</w:t>
+            </w:r>
+          </w:p>
+          <w:p>
+            <w:pPr>
+              <w:rPr>
+                <w:rFonts w:ascii="Consolas" w:hAnsi="Consolas" w:cs="Consolas"/>
+                <w:sz w:val="16"/>
+                <w:szCs w:val="16"/>
+                <w:lang w:val="en-US" w:eastAsia="zh-CN"/>
+              </w:rPr>
+            </w:pPr>
+            <w:r>
+              <w:rPr>
+                <w:rFonts w:ascii="Consolas" w:hAnsi="Consolas" w:cs="Consolas"/>
+                <w:sz w:val="16"/>
+                <w:szCs w:val="16"/>
+                <w:lang w:val="en-US" w:eastAsia="zh-CN"/>
+              </w:rPr>
+              <w:t xml:space="preserve">        {</w:t>
+            </w:r>
+          </w:p>
+          <w:p>
+            <w:pPr>
+              <w:rPr>
+                <w:rFonts w:ascii="Consolas" w:hAnsi="Consolas" w:cs="Consolas"/>
+                <w:sz w:val="16"/>
+                <w:szCs w:val="16"/>
+                <w:lang w:val="en-US" w:eastAsia="zh-CN"/>
+              </w:rPr>
+            </w:pPr>
+            <w:r>
+              <w:rPr>
+                <w:rFonts w:ascii="Consolas" w:hAnsi="Consolas" w:cs="Consolas"/>
+                <w:sz w:val="16"/>
+                <w:szCs w:val="16"/>
+                <w:lang w:val="en-US" w:eastAsia="zh-CN"/>
+              </w:rPr>
+              <w:t xml:space="preserve">          "": "+375 17 253 33 33"</w:t>
+            </w:r>
+          </w:p>
+          <w:p>
+            <w:pPr>
+              <w:rPr>
+                <w:rFonts w:ascii="Consolas" w:hAnsi="Consolas" w:cs="Consolas"/>
+                <w:sz w:val="16"/>
+                <w:szCs w:val="16"/>
+                <w:lang w:val="en-US" w:eastAsia="zh-CN"/>
+              </w:rPr>
+            </w:pPr>
+            <w:r>
+              <w:rPr>
+                <w:rFonts w:ascii="Consolas" w:hAnsi="Consolas" w:cs="Consolas"/>
+                <w:sz w:val="16"/>
+                <w:szCs w:val="16"/>
+                <w:lang w:val="en-US" w:eastAsia="zh-CN"/>
+              </w:rPr>
+              <w:t xml:space="preserve">        },</w:t>
+            </w:r>
+          </w:p>
+          <w:p>
+            <w:pPr>
+              <w:rPr>
+                <w:rFonts w:ascii="Consolas" w:hAnsi="Consolas" w:cs="Consolas"/>
+                <w:sz w:val="16"/>
+                <w:szCs w:val="16"/>
+                <w:lang w:val="en-US" w:eastAsia="zh-CN"/>
+              </w:rPr>
+            </w:pPr>
+            <w:r>
+              <w:rPr>
+                <w:rFonts w:ascii="Consolas" w:hAnsi="Consolas" w:cs="Consolas"/>
+                <w:sz w:val="16"/>
+                <w:szCs w:val="16"/>
+                <w:lang w:val="en-US" w:eastAsia="zh-CN"/>
+              </w:rPr>
+              <w:t xml:space="preserve">        {</w:t>
+            </w:r>
+          </w:p>
+          <w:p>
+            <w:pPr>
+              <w:rPr>
+                <w:rFonts w:ascii="Consolas" w:hAnsi="Consolas" w:cs="Consolas"/>
+                <w:sz w:val="16"/>
+                <w:szCs w:val="16"/>
+                <w:lang w:val="en-US" w:eastAsia="zh-CN"/>
+              </w:rPr>
+            </w:pPr>
+            <w:r>
+              <w:rPr>
+                <w:rFonts w:ascii="Consolas" w:hAnsi="Consolas" w:cs="Consolas"/>
+                <w:sz w:val="16"/>
+                <w:szCs w:val="16"/>
+                <w:lang w:val="en-US" w:eastAsia="zh-CN"/>
+              </w:rPr>
+              <w:t xml:space="preserve">          "": "+375 29 103 43 43"</w:t>
+            </w:r>
+          </w:p>
+          <w:p>
+            <w:pPr>
+              <w:rPr>
+                <w:rFonts w:ascii="Consolas" w:hAnsi="Consolas" w:cs="Consolas"/>
+                <w:sz w:val="16"/>
+                <w:szCs w:val="16"/>
+                <w:lang w:val="en-US" w:eastAsia="zh-CN"/>
+              </w:rPr>
+            </w:pPr>
+            <w:r>
+              <w:rPr>
+                <w:rFonts w:ascii="Consolas" w:hAnsi="Consolas" w:cs="Consolas"/>
+                <w:sz w:val="16"/>
+                <w:szCs w:val="16"/>
+                <w:lang w:val="en-US" w:eastAsia="zh-CN"/>
+              </w:rPr>
+              <w:t xml:space="preserve">        }</w:t>
+            </w:r>
+          </w:p>
+          <w:p>
+            <w:pPr>
+              <w:rPr>
+                <w:rFonts w:ascii="Consolas" w:hAnsi="Consolas" w:cs="Consolas"/>
+                <w:sz w:val="16"/>
+                <w:szCs w:val="16"/>
+                <w:lang w:val="en-US" w:eastAsia="zh-CN"/>
+              </w:rPr>
+            </w:pPr>
+            <w:r>
+              <w:rPr>
+                <w:rFonts w:ascii="Consolas" w:hAnsi="Consolas" w:cs="Consolas"/>
+                <w:sz w:val="16"/>
+                <w:szCs w:val="16"/>
+                <w:lang w:val="en-US" w:eastAsia="zh-CN"/>
+              </w:rPr>
+              <w:t xml:space="preserve">      ]</w:t>
+            </w:r>
+          </w:p>
+          <w:p>
+            <w:pPr>
+              <w:rPr>
+                <w:rFonts w:ascii="Consolas" w:hAnsi="Consolas" w:cs="Consolas"/>
+                <w:sz w:val="16"/>
+                <w:szCs w:val="16"/>
+                <w:lang w:val="en-US" w:eastAsia="zh-CN"/>
+              </w:rPr>
+            </w:pPr>
+            <w:r>
+              <w:rPr>
+                <w:rFonts w:ascii="Consolas" w:hAnsi="Consolas" w:cs="Consolas"/>
+                <w:sz w:val="16"/>
+                <w:szCs w:val="16"/>
+                <w:lang w:val="en-US" w:eastAsia="zh-CN"/>
+              </w:rPr>
+              <w:t xml:space="preserve">    }</w:t>
+            </w:r>
+          </w:p>
+          <w:p>
+            <w:pPr>
+              <w:rPr>
+                <w:rFonts w:ascii="Consolas" w:hAnsi="Consolas" w:cs="Consolas"/>
+                <w:sz w:val="16"/>
+                <w:szCs w:val="16"/>
+                <w:lang w:val="en-US" w:eastAsia="zh-CN"/>
+              </w:rPr>
+            </w:pPr>
+            <w:r>
+              <w:rPr>
+                <w:rFonts w:ascii="Consolas" w:hAnsi="Consolas" w:cs="Consolas"/>
+                <w:sz w:val="16"/>
+                <w:szCs w:val="16"/>
+                <w:lang w:val="en-US" w:eastAsia="zh-CN"/>
+              </w:rPr>
+              <w:t xml:space="preserve">  ],</w:t>
+            </w:r>
+          </w:p>
+          <w:p>
+            <w:pPr>
+              <w:rPr>
+                <w:rFonts w:ascii="Consolas" w:hAnsi="Consolas" w:cs="Consolas"/>
+                <w:sz w:val="16"/>
+                <w:szCs w:val="16"/>
+                <w:lang w:val="en-US" w:eastAsia="zh-CN"/>
+              </w:rPr>
+            </w:pPr>
+            <w:r>
+              <w:rPr>
+                <w:rFonts w:ascii="Consolas" w:hAnsi="Consolas" w:cs="Consolas"/>
+                <w:sz w:val="16"/>
+                <w:szCs w:val="16"/>
+                <w:lang w:val="en-US" w:eastAsia="zh-CN"/>
+              </w:rPr>
+              <w:t xml:space="preserve">  "</w:t>
+            </w:r>
+            <w:proofErr w:type="spellStart"/>
+            <w:r>
+              <w:rPr>
+                <w:rFonts w:ascii="Consolas" w:hAnsi="Consolas" w:cs="Consolas"/>
+                <w:sz w:val="16"/>
+                <w:szCs w:val="16"/>
+                <w:lang w:val="en-US" w:eastAsia="zh-CN"/>
+              </w:rPr>
+              <w:t>ClinicSpecialization</w:t>
+            </w:r>
+            <w:proofErr w:type="spellEnd"/>
+            <w:r>
+              <w:rPr>
+                <w:rFonts w:ascii="Consolas" w:hAnsi="Consolas" w:cs="Consolas"/>
+                <w:sz w:val="16"/>
+                <w:szCs w:val="16"/>
+                <w:lang w:val="en-US" w:eastAsia="zh-CN"/>
+              </w:rPr>
+              <w:t>": [</w:t>
+            </w:r>
+          </w:p>
+          <w:p>
+            <w:pPr>
+              <w:rPr>
+                <w:rFonts w:ascii="Consolas" w:hAnsi="Consolas" w:cs="Consolas"/>
+                <w:sz w:val="16"/>
+                <w:szCs w:val="16"/>
+                <w:lang w:val="en-US" w:eastAsia="zh-CN"/>
+              </w:rPr>
+            </w:pPr>
+            <w:r>
+              <w:rPr>
+                <w:rFonts w:ascii="Consolas" w:hAnsi="Consolas" w:cs="Consolas"/>
+                <w:sz w:val="16"/>
+                <w:szCs w:val="16"/>
+                <w:lang w:val="en-US" w:eastAsia="zh-CN"/>
+              </w:rPr>
+              <w:t xml:space="preserve">    "</w:t>
+            </w:r>
+            <w:r>
+              <w:rPr>
+                <w:rFonts w:ascii="Consolas" w:hAnsi="Consolas" w:cs="Consolas"/>
+                <w:sz w:val="16"/>
+                <w:szCs w:val="16"/>
+                <w:lang w:eastAsia="zh-CN"/>
+              </w:rPr>
+              <w:t>Гинекология</w:t>
+            </w:r>
+            <w:r>
+              <w:rPr>
+                <w:rFonts w:ascii="Consolas" w:hAnsi="Consolas" w:cs="Consolas"/>
+                <w:sz w:val="16"/>
+                <w:szCs w:val="16"/>
+                <w:lang w:val="en-US" w:eastAsia="zh-CN"/>
+              </w:rPr>
+              <w:t>",</w:t>
+            </w:r>
+          </w:p>
+          <w:p>
+            <w:pPr>
+              <w:rPr>
+                <w:rFonts w:ascii="Consolas" w:hAnsi="Consolas" w:cs="Consolas"/>
+                <w:sz w:val="16"/>
+                <w:szCs w:val="16"/>
+                <w:lang w:val="en-US" w:eastAsia="zh-CN"/>
+              </w:rPr>
+            </w:pPr>
+            <w:r>
+              <w:rPr>
+                <w:rFonts w:ascii="Consolas" w:hAnsi="Consolas" w:cs="Consolas"/>
+                <w:sz w:val="16"/>
+                <w:szCs w:val="16"/>
+                <w:lang w:val="en-US" w:eastAsia="zh-CN"/>
+              </w:rPr>
+              <w:t xml:space="preserve">    "</w:t>
+            </w:r>
+            <w:r>
+              <w:rPr>
+                <w:rFonts w:ascii="Consolas" w:hAnsi="Consolas" w:cs="Consolas"/>
+                <w:sz w:val="16"/>
+                <w:szCs w:val="16"/>
+                <w:lang w:eastAsia="zh-CN"/>
+              </w:rPr>
+              <w:t>Дерматология</w:t>
+            </w:r>
+            <w:r>
+              <w:rPr>
+                <w:rFonts w:ascii="Consolas" w:hAnsi="Consolas" w:cs="Consolas"/>
+                <w:sz w:val="16"/>
+                <w:szCs w:val="16"/>
+                <w:lang w:val="en-US" w:eastAsia="zh-CN"/>
+              </w:rPr>
+              <w:t>",</w:t>
+            </w:r>
+          </w:p>
+          <w:p>
+            <w:pPr>
+              <w:rPr>
+                <w:rFonts w:ascii="Consolas" w:hAnsi="Consolas" w:cs="Consolas"/>
+                <w:sz w:val="16"/>
+                <w:szCs w:val="16"/>
+                <w:lang w:eastAsia="zh-CN"/>
+              </w:rPr>
+            </w:pPr>
+            <w:r>
+              <w:rPr>
+                <w:rFonts w:ascii="Consolas" w:hAnsi="Consolas" w:cs="Consolas"/>
+                <w:sz w:val="16"/>
+                <w:szCs w:val="16"/>
+                <w:lang w:eastAsia="zh-CN"/>
+              </w:rPr>
+              <w:t xml:space="preserve">     и т.д.</w:t>
+            </w:r>
+          </w:p>
+          <w:p>
+            <w:pPr>
+              <w:rPr>
+                <w:rFonts w:ascii="Consolas" w:hAnsi="Consolas" w:cs="Consolas"/>
+                <w:sz w:val="16"/>
+                <w:szCs w:val="16"/>
+                <w:lang w:eastAsia="zh-CN"/>
+              </w:rPr>
+            </w:pPr>
+            <w:r>
+              <w:rPr>
+                <w:rFonts w:ascii="Consolas" w:hAnsi="Consolas" w:cs="Consolas"/>
+                <w:sz w:val="16"/>
+                <w:szCs w:val="16"/>
+                <w:lang w:eastAsia="zh-CN"/>
+              </w:rPr>
+              <w:t xml:space="preserve">  ]</w:t>
+            </w:r>
+          </w:p>
+          <w:p>
+            <w:pPr>
+              <w:rPr>
+                <w:lang w:val="en-US" w:eastAsia="zh-CN"/>
+              </w:rPr>
+            </w:pPr>
+            <w:r>
+              <w:rPr>
+                <w:rFonts w:ascii="Consolas" w:hAnsi="Consolas" w:cs="Consolas"/>
+                <w:sz w:val="16"/>
+                <w:szCs w:val="16"/>
+                <w:lang w:eastAsia="zh-CN"/>
+              </w:rPr>
+              <w:t xml:space="preserve">} </w:t>
+            </w:r>
+          </w:p>
+        </w:tc>
+      </w:tr>
+      <w:tr>
+        <w:tc>
+          <w:tcPr>
+            <w:tcW w:w="2405" w:type="dxa"/>
+          </w:tcPr>
+          <w:p>
+            <w:pPr>
+              <w:rPr>
+                <w:rFonts w:asciiTheme="minorHAnsi" w:hAnsiTheme="minorHAnsi"/>
+                <w:lang w:eastAsia="zh-CN"/>
+              </w:rPr>
+            </w:pPr>
+            <w:r>
+              <w:rPr>
+                <w:rFonts w:asciiTheme="minorHAnsi" w:hAnsiTheme="minorHAnsi"/>
+                <w:lang w:eastAsia="zh-CN"/>
+              </w:rPr>
+              <w:t>запрос</w:t>
+            </w:r>
+            <w:r>
+              <w:rPr>
+                <w:rFonts w:asciiTheme="minorHAnsi" w:hAnsiTheme="minorHAnsi"/>
+                <w:lang w:eastAsia="zh-CN"/>
+              </w:rPr>
+              <w:t xml:space="preserve"> </w:t>
+            </w:r>
+            <w:r>
+              <w:rPr>
+                <w:rFonts w:asciiTheme="minorHAnsi" w:hAnsiTheme="minorHAnsi"/>
+                <w:lang w:eastAsia="zh-CN"/>
+              </w:rPr>
+              <w:t>клиники</w:t>
+            </w:r>
+            <w:r>
+              <w:rPr>
+                <w:rFonts w:asciiTheme="minorHAnsi" w:hAnsiTheme="minorHAnsi"/>
+                <w:lang w:eastAsia="zh-CN"/>
+              </w:rPr>
+              <w:t xml:space="preserve">, которой нет в </w:t>
+            </w:r>
+            <w:proofErr w:type="gramStart"/>
+            <w:r>
+              <w:rPr>
+                <w:rFonts w:asciiTheme="minorHAnsi" w:hAnsiTheme="minorHAnsi"/>
+                <w:lang w:eastAsia="zh-CN"/>
+              </w:rPr>
+              <w:t>БД</w:t>
+            </w:r>
+            <w:r>
+              <w:rPr>
+                <w:rFonts w:asciiTheme="minorHAnsi" w:hAnsiTheme="minorHAnsi"/>
+                <w:lang w:eastAsia="zh-CN"/>
+              </w:rPr>
+              <w:t xml:space="preserve"> :</w:t>
+            </w:r>
+            <w:proofErr w:type="gramEnd"/>
+            <w:r>
+              <w:rPr>
+                <w:rFonts w:asciiTheme="minorHAnsi" w:hAnsiTheme="minorHAnsi"/>
+                <w:lang w:eastAsia="zh-CN"/>
+              </w:rPr>
+              <w:t xml:space="preserve"> </w:t>
+            </w:r>
+          </w:p>
+          <w:p>
+            <w:pPr>
+              <w:rPr>
+                <w:rFonts w:asciiTheme="minorHAnsi" w:hAnsiTheme="minorHAnsi"/>
+                <w:lang w:eastAsia="zh-CN"/>
+              </w:rPr>
+            </w:pPr>
+            <w:r>
+              <w:rPr>
+                <w:rFonts w:asciiTheme="minorHAnsi" w:hAnsiTheme="minorHAnsi"/>
+                <w:lang w:eastAsia="zh-CN"/>
+              </w:rPr>
+              <w:t>/</w:t>
+            </w:r>
+            <w:proofErr w:type="spellStart"/>
+            <w:r>
+              <w:rPr>
+                <w:rFonts w:asciiTheme="minorHAnsi" w:hAnsiTheme="minorHAnsi"/>
+                <w:lang w:val="en-US" w:eastAsia="zh-CN"/>
+              </w:rPr>
+              <w:t>api</w:t>
+            </w:r>
+            <w:proofErr w:type="spellEnd"/>
+            <w:r>
+              <w:rPr>
+                <w:rFonts w:asciiTheme="minorHAnsi" w:hAnsiTheme="minorHAnsi"/>
+                <w:lang w:eastAsia="zh-CN"/>
+              </w:rPr>
+              <w:t>/</w:t>
+            </w:r>
+            <w:r>
+              <w:rPr>
+                <w:rFonts w:asciiTheme="minorHAnsi" w:hAnsiTheme="minorHAnsi"/>
+                <w:lang w:val="en-US" w:eastAsia="zh-CN"/>
+              </w:rPr>
+              <w:t>clinic</w:t>
+            </w:r>
+            <w:r>
+              <w:rPr>
+                <w:rFonts w:asciiTheme="minorHAnsi" w:hAnsiTheme="minorHAnsi"/>
+                <w:lang w:eastAsia="zh-CN"/>
+              </w:rPr>
+              <w:t>/</w:t>
+            </w:r>
+            <w:r>
+              <w:rPr>
+                <w:rFonts w:asciiTheme="minorHAnsi" w:hAnsiTheme="minorHAnsi"/>
+                <w:lang w:eastAsia="zh-CN"/>
+              </w:rPr>
+              <w:t>666</w:t>
+            </w:r>
+          </w:p>
+          <w:p>
+            <w:pPr>
+              <w:rPr>
+                <w:lang w:eastAsia="zh-CN"/>
+              </w:rPr>
+            </w:pPr>
+            <w:r>
+              <w:rPr>
+                <w:rFonts w:asciiTheme="minorHAnsi" w:hAnsiTheme="minorHAnsi"/>
+                <w:lang w:eastAsia="zh-CN"/>
+              </w:rPr>
+              <w:t xml:space="preserve">метод </w:t>
+            </w:r>
+            <w:r>
+              <w:rPr>
+                <w:rFonts w:asciiTheme="minorHAnsi" w:hAnsiTheme="minorHAnsi"/>
+                <w:lang w:val="en-US" w:eastAsia="zh-CN"/>
+              </w:rPr>
+              <w:t>GET</w:t>
+            </w:r>
+          </w:p>
+        </w:tc>
+        <w:tc>
+          <w:tcPr>
+            <w:tcW w:w="8051" w:type="dxa"/>
+          </w:tcPr>
+          <w:p>
+            <w:pPr>
+              <w:rPr>
+                <w:rFonts w:ascii="Consolas" w:hAnsi="Consolas" w:cs="Consolas"/>
+                <w:sz w:val="16"/>
+                <w:szCs w:val="16"/>
+                <w:lang w:val="en-US" w:eastAsia="zh-CN"/>
+              </w:rPr>
+            </w:pPr>
+            <w:proofErr w:type="spellStart"/>
+            <w:r>
+              <w:rPr>
+                <w:rFonts w:ascii="Consolas" w:hAnsi="Consolas" w:cs="Consolas"/>
+                <w:sz w:val="16"/>
+                <w:szCs w:val="16"/>
+                <w:lang w:eastAsia="zh-CN"/>
+              </w:rPr>
+              <w:t>Status</w:t>
+            </w:r>
+            <w:proofErr w:type="spellEnd"/>
+            <w:r>
+              <w:rPr>
+                <w:rFonts w:ascii="Consolas" w:hAnsi="Consolas" w:cs="Consolas"/>
+                <w:sz w:val="16"/>
+                <w:szCs w:val="16"/>
+                <w:lang w:eastAsia="zh-CN"/>
+              </w:rPr>
+              <w:t xml:space="preserve"> </w:t>
+            </w:r>
+            <w:r>
+              <w:rPr>
+                <w:rFonts w:ascii="Consolas" w:hAnsi="Consolas" w:cs="Consolas"/>
+                <w:sz w:val="16"/>
+                <w:szCs w:val="16"/>
+                <w:lang w:eastAsia="zh-CN"/>
+              </w:rPr>
+              <w:t>500</w:t>
+            </w:r>
+            <w:r>
+              <w:rPr>
+                <w:rFonts w:ascii="Consolas" w:hAnsi="Consolas" w:cs="Consolas"/>
+                <w:sz w:val="16"/>
+                <w:szCs w:val="16"/>
+                <w:lang w:val="en-US" w:eastAsia="zh-CN"/>
+              </w:rPr>
+              <w:t xml:space="preserve"> Internal Server Error</w:t>
+            </w:r>
+          </w:p>
+          <w:p>
+            <w:pPr>
+              <w:rPr>
+                <w:rFonts w:ascii="Consolas" w:hAnsi="Consolas" w:cs="Consolas"/>
+                <w:sz w:val="16"/>
+                <w:szCs w:val="16"/>
+                <w:lang w:val="en-US" w:eastAsia="zh-CN"/>
+              </w:rPr>
+            </w:pPr>
+            <w:r>
+              <w:rPr>
+                <w:rFonts w:ascii="Consolas" w:hAnsi="Consolas" w:cs="Consolas"/>
+                <w:sz w:val="16"/>
+                <w:szCs w:val="16"/>
+                <w:lang w:val="en-US" w:eastAsia="zh-CN"/>
+              </w:rPr>
+              <w:t>{</w:t>
+            </w:r>
+          </w:p>
+          <w:p>
+            <w:pPr>
+              <w:rPr>
+                <w:rFonts w:ascii="Consolas" w:hAnsi="Consolas" w:cs="Consolas"/>
+                <w:sz w:val="16"/>
+                <w:szCs w:val="16"/>
+                <w:lang w:val="en-US" w:eastAsia="zh-CN"/>
+              </w:rPr>
+            </w:pPr>
+            <w:r>
+              <w:rPr>
+                <w:rFonts w:ascii="Consolas" w:hAnsi="Consolas" w:cs="Consolas"/>
+                <w:sz w:val="16"/>
+                <w:szCs w:val="16"/>
+                <w:lang w:val="en-US" w:eastAsia="zh-CN"/>
+              </w:rPr>
+              <w:t xml:space="preserve">  "Message": "An error has occurred.</w:t>
+            </w:r>
+            <w:proofErr w:type="gramStart"/>
+            <w:r>
+              <w:rPr>
+                <w:rFonts w:ascii="Consolas" w:hAnsi="Consolas" w:cs="Consolas"/>
+                <w:sz w:val="16"/>
+                <w:szCs w:val="16"/>
+                <w:lang w:val="en-US" w:eastAsia="zh-CN"/>
+              </w:rPr>
+              <w:t>",</w:t>
+            </w:r>
+            <w:proofErr w:type="gramEnd"/>
+          </w:p>
+          <w:p>
+            <w:pPr>
+              <w:rPr>
+                <w:rFonts w:ascii="Consolas" w:hAnsi="Consolas" w:cs="Consolas"/>
+                <w:sz w:val="16"/>
+                <w:szCs w:val="16"/>
+                <w:lang w:val="en-US" w:eastAsia="zh-CN"/>
+              </w:rPr>
+            </w:pPr>
+            <w:r>
+              <w:rPr>
+                <w:rFonts w:ascii="Consolas" w:hAnsi="Consolas" w:cs="Consolas"/>
+                <w:sz w:val="16"/>
+                <w:szCs w:val="16"/>
+                <w:lang w:val="en-US" w:eastAsia="zh-CN"/>
+              </w:rPr>
+              <w:t xml:space="preserve">  "</w:t>
+            </w:r>
+            <w:proofErr w:type="spellStart"/>
+            <w:r>
+              <w:rPr>
+                <w:rFonts w:ascii="Consolas" w:hAnsi="Consolas" w:cs="Consolas"/>
+                <w:sz w:val="16"/>
+                <w:szCs w:val="16"/>
+                <w:lang w:val="en-US" w:eastAsia="zh-CN"/>
+              </w:rPr>
+              <w:t>ExceptionMessage</w:t>
+            </w:r>
+            <w:proofErr w:type="spellEnd"/>
+            <w:r>
+              <w:rPr>
+                <w:rFonts w:ascii="Consolas" w:hAnsi="Consolas" w:cs="Consolas"/>
+                <w:sz w:val="16"/>
+                <w:szCs w:val="16"/>
+                <w:lang w:val="en-US" w:eastAsia="zh-CN"/>
+              </w:rPr>
+              <w:t>": "Clinic not found",</w:t>
+            </w:r>
+          </w:p>
+          <w:p>
+            <w:pPr>
+              <w:rPr>
+                <w:rFonts w:ascii="Consolas" w:hAnsi="Consolas" w:cs="Consolas"/>
+                <w:sz w:val="16"/>
+                <w:szCs w:val="16"/>
+                <w:lang w:val="en-US" w:eastAsia="zh-CN"/>
+              </w:rPr>
+            </w:pPr>
+            <w:r>
+              <w:rPr>
+                <w:rFonts w:ascii="Consolas" w:hAnsi="Consolas" w:cs="Consolas"/>
+                <w:sz w:val="16"/>
+                <w:szCs w:val="16"/>
+                <w:lang w:val="en-US" w:eastAsia="zh-CN"/>
+              </w:rPr>
+              <w:t xml:space="preserve">  "</w:t>
+            </w:r>
+            <w:proofErr w:type="spellStart"/>
+            <w:r>
+              <w:rPr>
+                <w:rFonts w:ascii="Consolas" w:hAnsi="Consolas" w:cs="Consolas"/>
+                <w:sz w:val="16"/>
+                <w:szCs w:val="16"/>
+                <w:lang w:val="en-US" w:eastAsia="zh-CN"/>
+              </w:rPr>
+              <w:t>ExceptionType</w:t>
+            </w:r>
+            <w:proofErr w:type="spellEnd"/>
+            <w:r>
+              <w:rPr>
+                <w:rFonts w:ascii="Consolas" w:hAnsi="Consolas" w:cs="Consolas"/>
+                <w:sz w:val="16"/>
+                <w:szCs w:val="16"/>
+                <w:lang w:val="en-US" w:eastAsia="zh-CN"/>
+              </w:rPr>
+              <w:t>": "</w:t>
+            </w:r>
+            <w:proofErr w:type="spellStart"/>
+            <w:r>
+              <w:rPr>
+                <w:rFonts w:ascii="Consolas" w:hAnsi="Consolas" w:cs="Consolas"/>
+                <w:sz w:val="16"/>
+                <w:szCs w:val="16"/>
+                <w:lang w:val="en-US" w:eastAsia="zh-CN"/>
+              </w:rPr>
+              <w:t>System.ApplicationException</w:t>
+            </w:r>
+            <w:proofErr w:type="spellEnd"/>
+            <w:r>
+              <w:rPr>
+                <w:rFonts w:ascii="Consolas" w:hAnsi="Consolas" w:cs="Consolas"/>
+                <w:sz w:val="16"/>
+                <w:szCs w:val="16"/>
+                <w:lang w:val="en-US" w:eastAsia="zh-CN"/>
+              </w:rPr>
+              <w:t>",</w:t>
+            </w:r>
+          </w:p>
+          <w:p>
+            <w:pPr>
+              <w:rPr>
+                <w:rFonts w:ascii="Consolas" w:hAnsi="Consolas" w:cs="Consolas"/>
+                <w:sz w:val="16"/>
+                <w:szCs w:val="16"/>
+                <w:lang w:val="en-US" w:eastAsia="zh-CN"/>
+              </w:rPr>
+            </w:pPr>
+            <w:r>
+              <w:rPr>
+                <w:rFonts w:ascii="Consolas" w:hAnsi="Consolas" w:cs="Consolas"/>
+                <w:sz w:val="16"/>
+                <w:szCs w:val="16"/>
+                <w:lang w:val="en-US" w:eastAsia="zh-CN"/>
+              </w:rPr>
+              <w:t xml:space="preserve">  "</w:t>
+            </w:r>
+            <w:proofErr w:type="spellStart"/>
+            <w:r>
+              <w:rPr>
+                <w:rFonts w:ascii="Consolas" w:hAnsi="Consolas" w:cs="Consolas"/>
+                <w:sz w:val="16"/>
+                <w:szCs w:val="16"/>
+                <w:lang w:val="en-US" w:eastAsia="zh-CN"/>
+              </w:rPr>
+              <w:t>StackTrace</w:t>
+            </w:r>
+            <w:proofErr w:type="spellEnd"/>
+            <w:r>
+              <w:rPr>
+                <w:rFonts w:ascii="Consolas" w:hAnsi="Consolas" w:cs="Consolas"/>
+                <w:sz w:val="16"/>
+                <w:szCs w:val="16"/>
+                <w:lang w:val="en-US" w:eastAsia="zh-CN"/>
+              </w:rPr>
+              <w:t xml:space="preserve">": "   в </w:t>
+            </w:r>
+            <w:proofErr w:type="spellStart"/>
+            <w:r>
+              <w:rPr>
+                <w:rFonts w:ascii="Consolas" w:hAnsi="Consolas" w:cs="Consolas"/>
+                <w:sz w:val="16"/>
+                <w:szCs w:val="16"/>
+                <w:lang w:val="en-US" w:eastAsia="zh-CN"/>
+              </w:rPr>
+              <w:t>Infodoctor.BL.Services.ClinicSe</w:t>
+            </w:r>
+            <w:r>
+              <w:rPr>
+                <w:rFonts w:ascii="Consolas" w:hAnsi="Consolas" w:cs="Consolas"/>
+                <w:sz w:val="16"/>
+                <w:szCs w:val="16"/>
+                <w:lang w:val="en-US" w:eastAsia="zh-CN"/>
+              </w:rPr>
+              <w:t>rvice.GetClinicById</w:t>
+            </w:r>
+            <w:proofErr w:type="spellEnd"/>
+            <w:r>
+              <w:rPr>
+                <w:rFonts w:ascii="Consolas" w:hAnsi="Consolas" w:cs="Consolas"/>
+                <w:sz w:val="16"/>
+                <w:szCs w:val="16"/>
+                <w:lang w:val="en-US" w:eastAsia="zh-CN"/>
+              </w:rPr>
+              <w:t>(Int32 id) …</w:t>
+            </w:r>
+          </w:p>
+          <w:p>
+            <w:pPr>
+              <w:rPr>
+                <w:rFonts w:ascii="Consolas" w:hAnsi="Consolas" w:cs="Consolas"/>
+                <w:sz w:val="16"/>
+                <w:szCs w:val="16"/>
+                <w:lang w:eastAsia="zh-CN"/>
+              </w:rPr>
+            </w:pPr>
+            <w:r>
+              <w:rPr>
+                <w:rFonts w:ascii="Consolas" w:hAnsi="Consolas" w:cs="Consolas"/>
+                <w:sz w:val="16"/>
+                <w:szCs w:val="16"/>
+                <w:lang w:eastAsia="zh-CN"/>
+              </w:rPr>
+              <w:t xml:space="preserve">                    … и еще много букв</w:t>
+            </w:r>
+          </w:p>
+          <w:p>
+            <w:pPr>
+              <w:rPr>
+                <w:rFonts w:ascii="Consolas" w:hAnsi="Consolas" w:cs="Consolas"/>
+                <w:sz w:val="16"/>
+                <w:szCs w:val="16"/>
+                <w:lang w:eastAsia="zh-CN"/>
+              </w:rPr>
+            </w:pPr>
+            <w:r>
+              <w:rPr>
+                <w:rFonts w:ascii="Consolas" w:hAnsi="Consolas" w:cs="Consolas"/>
+                <w:sz w:val="16"/>
+                <w:szCs w:val="16"/>
+                <w:lang w:eastAsia="zh-CN"/>
+              </w:rPr>
+              <w:t>}</w:t>
+            </w:r>
+          </w:p>
+        </w:tc>
+      </w:tr>
+    </w:tbl>
+    <w:p>
+      <w:pPr>
+        <w:spacing w:after="0"/>
+        <w:rPr>
+          <w:sz w:val="20"/>
+          <w:szCs w:val="20"/>
+          <w:lang w:eastAsia="zh-CN"/>
+        </w:rPr>
+      </w:pPr>
+      <w:r>
+        <w:rPr>
+          <w:sz w:val="20"/>
+          <w:szCs w:val="20"/>
+          <w:lang w:eastAsia="zh-CN"/>
+        </w:rPr>
+        <w:t xml:space="preserve">Общий вид объекта </w:t>
+      </w:r>
+      <w:r>
+        <w:rPr>
+          <w:sz w:val="20"/>
+          <w:szCs w:val="20"/>
+          <w:lang w:val="en-US" w:eastAsia="zh-CN"/>
+        </w:rPr>
+        <w:t>clinic</w:t>
       </w:r>
     </w:p>
     <w:p>
       <w:pPr>
-        <w:pStyle w:val="4"/>
-        <w:keepNext w:val="0"/>
-        <w:keepLines w:val="0"/>
-        <w:spacing w:before="0" w:after="0"/>
-        <w:jc w:val="both"/>
-        <w:rPr>
-          <w:rFonts w:asciiTheme="minorHAnsi" w:hAnsiTheme="minorHAnsi" w:cstheme="minorHAnsi"/>
-          <w:sz w:val="20"/>
-          <w:szCs w:val="20"/>
-          <w:lang w:val="ru-RU" w:eastAsia="zh-CN"/>
-        </w:rPr>
-      </w:pPr>
-      <w:r>
-        <w:rPr>
-          <w:rFonts w:asciiTheme="minorHAnsi" w:hAnsiTheme="minorHAnsi" w:cstheme="minorHAnsi"/>
-          <w:sz w:val="20"/>
-          <w:szCs w:val="20"/>
-          <w:lang w:val="ru-RU" w:eastAsia="zh-CN"/>
-        </w:rPr>
-        <w:t>Работа</w:t>
-      </w:r>
-      <w:r>
-        <w:rPr>
-          <w:rFonts w:asciiTheme="minorHAnsi" w:hAnsiTheme="minorHAnsi" w:cstheme="minorHAnsi"/>
-          <w:sz w:val="20"/>
-          <w:szCs w:val="20"/>
-          <w:lang w:val="ru-RU" w:eastAsia="zh-CN"/>
+        <w:spacing w:after="0"/>
+        <w:rPr>
+          <w:sz w:val="20"/>
+          <w:szCs w:val="20"/>
+          <w:lang w:eastAsia="zh-CN"/>
+        </w:rPr>
+      </w:pPr>
+      <w:r>
+        <w:rPr>
+          <w:rFonts w:ascii="Consolas" w:hAnsi="Consolas" w:cs="Consolas"/>
+          <w:sz w:val="16"/>
+          <w:szCs w:val="16"/>
+          <w:lang w:eastAsia="zh-CN"/>
+        </w:rPr>
+        <w:t>"</w:t>
+      </w:r>
+      <w:proofErr w:type="spellStart"/>
+      <w:r>
+        <w:rPr>
+          <w:rFonts w:ascii="Consolas" w:hAnsi="Consolas" w:cs="Consolas"/>
+          <w:sz w:val="16"/>
+          <w:szCs w:val="16"/>
+          <w:lang w:eastAsia="zh-CN"/>
+        </w:rPr>
+        <w:t>Id</w:t>
+      </w:r>
+      <w:proofErr w:type="spellEnd"/>
+      <w:r>
+        <w:rPr>
+          <w:rFonts w:ascii="Consolas" w:hAnsi="Consolas" w:cs="Consolas"/>
+          <w:sz w:val="16"/>
+          <w:szCs w:val="16"/>
+          <w:lang w:eastAsia="zh-CN"/>
+        </w:rPr>
+        <w:t>"</w:t>
+      </w:r>
+      <w:r>
+        <w:rPr>
+          <w:sz w:val="20"/>
+          <w:szCs w:val="20"/>
+          <w:lang w:eastAsia="zh-CN"/>
+        </w:rPr>
+        <w:t xml:space="preserve">– </w:t>
+      </w:r>
+      <w:r>
+        <w:rPr>
+          <w:sz w:val="20"/>
+          <w:szCs w:val="20"/>
+          <w:lang w:val="en-US" w:eastAsia="zh-CN"/>
+        </w:rPr>
+        <w:t>id</w:t>
+      </w:r>
+      <w:r>
+        <w:rPr>
+          <w:sz w:val="20"/>
+          <w:szCs w:val="20"/>
+          <w:lang w:eastAsia="zh-CN"/>
+        </w:rPr>
+        <w:t xml:space="preserve"> клиники</w:t>
+      </w:r>
+      <w:r>
+        <w:rPr>
+          <w:sz w:val="20"/>
+          <w:szCs w:val="20"/>
+          <w:lang w:eastAsia="zh-CN"/>
         </w:rPr>
         <w:t xml:space="preserve"> </w:t>
       </w:r>
       <w:r>
         <w:rPr>
-          <w:rFonts w:asciiTheme="minorHAnsi" w:hAnsiTheme="minorHAnsi" w:cstheme="minorHAnsi"/>
-          <w:sz w:val="20"/>
-          <w:szCs w:val="20"/>
-          <w:lang w:val="ru-RU" w:eastAsia="zh-CN"/>
-        </w:rPr>
-        <w:t>с чем-то</w:t>
+          <w:sz w:val="20"/>
+          <w:szCs w:val="20"/>
+          <w:lang w:eastAsia="zh-CN"/>
+        </w:rPr>
+        <w:t>в базе данных</w:t>
       </w:r>
     </w:p>
     <w:p>
       <w:pPr>
-        <w:rPr>
-          <w:sz w:val="20"/>
-          <w:szCs w:val="20"/>
-        </w:rPr>
-      </w:pPr>
+        <w:spacing w:after="0"/>
+        <w:rPr>
+          <w:sz w:val="20"/>
+          <w:szCs w:val="20"/>
+          <w:lang w:eastAsia="zh-CN"/>
+        </w:rPr>
+      </w:pPr>
+      <w:r>
+        <w:rPr>
+          <w:rFonts w:ascii="Consolas" w:hAnsi="Consolas" w:cs="Consolas"/>
+          <w:sz w:val="16"/>
+          <w:szCs w:val="16"/>
+          <w:lang w:eastAsia="zh-CN"/>
+        </w:rPr>
+        <w:t>"</w:t>
+      </w:r>
+      <w:proofErr w:type="spellStart"/>
+      <w:r>
+        <w:rPr>
+          <w:rFonts w:ascii="Consolas" w:hAnsi="Consolas" w:cs="Consolas"/>
+          <w:sz w:val="16"/>
+          <w:szCs w:val="16"/>
+          <w:lang w:eastAsia="zh-CN"/>
+        </w:rPr>
+        <w:t>Name</w:t>
+      </w:r>
+      <w:proofErr w:type="spellEnd"/>
+      <w:r>
+        <w:rPr>
+          <w:rFonts w:ascii="Consolas" w:hAnsi="Consolas" w:cs="Consolas"/>
+          <w:sz w:val="16"/>
+          <w:szCs w:val="16"/>
+          <w:lang w:eastAsia="zh-CN"/>
+        </w:rPr>
+        <w:t>"</w:t>
+      </w:r>
+      <w:r>
+        <w:rPr>
+          <w:rFonts w:ascii="Consolas" w:hAnsi="Consolas" w:cs="Consolas"/>
+          <w:sz w:val="16"/>
+          <w:szCs w:val="16"/>
+          <w:lang w:eastAsia="zh-CN"/>
+        </w:rPr>
+        <w:t xml:space="preserve"> – название клиники</w:t>
+      </w:r>
+    </w:p>
+    <w:p>
+      <w:pPr>
+        <w:spacing w:after="0"/>
+        <w:rPr>
+          <w:rFonts w:ascii="Consolas" w:hAnsi="Consolas" w:cs="Consolas"/>
+          <w:sz w:val="16"/>
+          <w:szCs w:val="16"/>
+          <w:lang w:eastAsia="zh-CN"/>
+        </w:rPr>
+      </w:pPr>
+      <w:r>
+        <w:rPr>
+          <w:rFonts w:ascii="Consolas" w:hAnsi="Consolas" w:cs="Consolas"/>
+          <w:sz w:val="16"/>
+          <w:szCs w:val="16"/>
+          <w:lang w:eastAsia="zh-CN"/>
+        </w:rPr>
+        <w:t>"</w:t>
+      </w:r>
+      <w:r>
+        <w:rPr>
+          <w:rFonts w:ascii="Consolas" w:hAnsi="Consolas" w:cs="Consolas"/>
+          <w:sz w:val="16"/>
+          <w:szCs w:val="16"/>
+          <w:lang w:val="en-US" w:eastAsia="zh-CN"/>
+        </w:rPr>
+        <w:t>Email</w:t>
+      </w:r>
+      <w:r>
+        <w:rPr>
+          <w:rFonts w:ascii="Consolas" w:hAnsi="Consolas" w:cs="Consolas"/>
+          <w:sz w:val="16"/>
+          <w:szCs w:val="16"/>
+          <w:lang w:eastAsia="zh-CN"/>
+        </w:rPr>
+        <w:t>"</w:t>
+      </w:r>
+      <w:r>
+        <w:rPr>
+          <w:rFonts w:ascii="Consolas" w:hAnsi="Consolas" w:cs="Consolas"/>
+          <w:sz w:val="16"/>
+          <w:szCs w:val="16"/>
+          <w:lang w:eastAsia="zh-CN"/>
+        </w:rPr>
+        <w:t xml:space="preserve"> – адрес эл. Почты</w:t>
+      </w:r>
+    </w:p>
+    <w:p>
+      <w:pPr>
+        <w:spacing w:after="0"/>
+        <w:rPr>
+          <w:rFonts w:ascii="Consolas" w:hAnsi="Consolas" w:cs="Consolas"/>
+          <w:sz w:val="16"/>
+          <w:szCs w:val="16"/>
+          <w:lang w:eastAsia="zh-CN"/>
+        </w:rPr>
+      </w:pPr>
+      <w:r>
+        <w:rPr>
+          <w:rFonts w:ascii="Consolas" w:hAnsi="Consolas" w:cs="Consolas"/>
+          <w:sz w:val="16"/>
+          <w:szCs w:val="16"/>
+          <w:lang w:val="en-US" w:eastAsia="zh-CN"/>
+        </w:rPr>
+        <w:t>"</w:t>
+      </w:r>
+      <w:proofErr w:type="spellStart"/>
+      <w:r>
+        <w:rPr>
+          <w:rFonts w:ascii="Consolas" w:hAnsi="Consolas" w:cs="Consolas"/>
+          <w:sz w:val="16"/>
+          <w:szCs w:val="16"/>
+          <w:lang w:val="en-US" w:eastAsia="zh-CN"/>
+        </w:rPr>
+        <w:t>ClinicSpecialization</w:t>
+      </w:r>
+      <w:proofErr w:type="spellEnd"/>
+      <w:r>
+        <w:rPr>
+          <w:rFonts w:ascii="Consolas" w:hAnsi="Consolas" w:cs="Consolas"/>
+          <w:sz w:val="16"/>
+          <w:szCs w:val="16"/>
+          <w:lang w:val="en-US" w:eastAsia="zh-CN"/>
+        </w:rPr>
+        <w:t>"</w:t>
+      </w:r>
+      <w:r>
+        <w:rPr>
+          <w:rFonts w:ascii="Consolas" w:hAnsi="Consolas" w:cs="Consolas"/>
+          <w:sz w:val="16"/>
+          <w:szCs w:val="16"/>
+          <w:lang w:eastAsia="zh-CN"/>
+        </w:rPr>
+        <w:t xml:space="preserve"> – массив специализаций клиники</w:t>
+      </w:r>
+    </w:p>
+    <w:p>
+      <w:pPr>
+        <w:spacing w:after="0"/>
+        <w:rPr>
+          <w:rFonts w:ascii="Consolas" w:hAnsi="Consolas" w:cs="Consolas"/>
+          <w:sz w:val="16"/>
+          <w:szCs w:val="16"/>
+          <w:lang w:eastAsia="zh-CN"/>
+        </w:rPr>
+      </w:pPr>
+      <w:r>
+        <w:rPr>
+          <w:rFonts w:ascii="Consolas" w:hAnsi="Consolas" w:cs="Consolas"/>
+          <w:sz w:val="16"/>
+          <w:szCs w:val="16"/>
+          <w:lang w:eastAsia="zh-CN"/>
+        </w:rPr>
+        <w:t>"</w:t>
+      </w:r>
+      <w:proofErr w:type="spellStart"/>
+      <w:r>
+        <w:rPr>
+          <w:rFonts w:ascii="Consolas" w:hAnsi="Consolas" w:cs="Consolas"/>
+          <w:sz w:val="16"/>
+          <w:szCs w:val="16"/>
+          <w:lang w:val="en-US" w:eastAsia="zh-CN"/>
+        </w:rPr>
+        <w:t>ClinicAddress</w:t>
+      </w:r>
+      <w:proofErr w:type="spellEnd"/>
+      <w:r>
+        <w:rPr>
+          <w:rFonts w:ascii="Consolas" w:hAnsi="Consolas" w:cs="Consolas"/>
+          <w:sz w:val="16"/>
+          <w:szCs w:val="16"/>
+          <w:lang w:eastAsia="zh-CN"/>
+        </w:rPr>
+        <w:t>"</w:t>
+      </w:r>
+      <w:r>
+        <w:rPr>
+          <w:rFonts w:ascii="Consolas" w:hAnsi="Consolas" w:cs="Consolas"/>
+          <w:sz w:val="16"/>
+          <w:szCs w:val="16"/>
+          <w:lang w:eastAsia="zh-CN"/>
+        </w:rPr>
+        <w:t xml:space="preserve"> – </w:t>
+      </w:r>
+      <w:r>
+        <w:rPr>
+          <w:rFonts w:ascii="Consolas" w:hAnsi="Consolas" w:cs="Consolas"/>
+          <w:sz w:val="16"/>
+          <w:szCs w:val="16"/>
+          <w:lang w:eastAsia="zh-CN"/>
+        </w:rPr>
+        <w:t>массив адресов филиалов клиник. Если клиника без филиалов, то в массиве будет 1 адрес</w:t>
+      </w:r>
+    </w:p>
+    <w:p>
+      <w:pPr>
+        <w:spacing w:after="0"/>
+        <w:ind w:left="708"/>
+        <w:rPr>
+          <w:rFonts w:ascii="Consolas" w:hAnsi="Consolas" w:cs="Consolas"/>
+          <w:sz w:val="16"/>
+          <w:szCs w:val="16"/>
+          <w:lang w:eastAsia="zh-CN"/>
+        </w:rPr>
+      </w:pPr>
+      <w:r>
+        <w:rPr>
+          <w:rFonts w:ascii="Consolas" w:hAnsi="Consolas" w:cs="Consolas"/>
+          <w:sz w:val="16"/>
+          <w:szCs w:val="16"/>
+          <w:lang w:eastAsia="zh-CN"/>
+        </w:rPr>
+        <w:t>"</w:t>
+      </w:r>
+      <w:proofErr w:type="spellStart"/>
+      <w:r>
+        <w:rPr>
+          <w:rFonts w:ascii="Consolas" w:hAnsi="Consolas" w:cs="Consolas"/>
+          <w:sz w:val="16"/>
+          <w:szCs w:val="16"/>
+          <w:lang w:val="en-US" w:eastAsia="zh-CN"/>
+        </w:rPr>
+        <w:t>ClinicPhone</w:t>
+      </w:r>
+      <w:proofErr w:type="spellEnd"/>
+      <w:r>
+        <w:rPr>
+          <w:rFonts w:ascii="Consolas" w:hAnsi="Consolas" w:cs="Consolas"/>
+          <w:sz w:val="16"/>
+          <w:szCs w:val="16"/>
+          <w:lang w:eastAsia="zh-CN"/>
+        </w:rPr>
+        <w:t>"</w:t>
+      </w:r>
+      <w:r>
+        <w:rPr>
+          <w:rFonts w:ascii="Consolas" w:hAnsi="Consolas" w:cs="Consolas"/>
+          <w:sz w:val="16"/>
+          <w:szCs w:val="16"/>
+          <w:lang w:eastAsia="zh-CN"/>
+        </w:rPr>
+        <w:t xml:space="preserve"> – массив телефонов, соответствующий каждому филиалу клиники. Каждый элемент массива</w:t>
+      </w:r>
+      <w:r>
+        <w:rPr>
+          <w:rFonts w:ascii="Consolas" w:hAnsi="Consolas" w:cs="Consolas"/>
+          <w:sz w:val="16"/>
+          <w:szCs w:val="16"/>
+          <w:lang w:eastAsia="zh-CN"/>
+        </w:rPr>
+        <w:t xml:space="preserve"> состоит из описания </w:t>
+      </w:r>
+      <w:r>
+        <w:rPr>
+          <w:rFonts w:ascii="Consolas" w:hAnsi="Consolas" w:cs="Consolas"/>
+          <w:sz w:val="16"/>
+          <w:szCs w:val="16"/>
+          <w:lang w:eastAsia="zh-CN"/>
+        </w:rPr>
+        <w:t>(например, «детское отделение»</w:t>
+      </w:r>
+      <w:r>
+        <w:rPr>
+          <w:rFonts w:ascii="Consolas" w:hAnsi="Consolas" w:cs="Consolas"/>
+          <w:sz w:val="16"/>
+          <w:szCs w:val="16"/>
+          <w:lang w:eastAsia="zh-CN"/>
+        </w:rPr>
+        <w:t>, но текста описания может и не быть</w:t>
+      </w:r>
+      <w:r>
+        <w:rPr>
+          <w:rFonts w:ascii="Consolas" w:hAnsi="Consolas" w:cs="Consolas"/>
+          <w:sz w:val="16"/>
+          <w:szCs w:val="16"/>
+          <w:lang w:eastAsia="zh-CN"/>
+        </w:rPr>
+        <w:t>) и собственно телефонного номера.</w:t>
+      </w:r>
+    </w:p>
+    <w:p>
+      <w:pPr>
+        <w:spacing w:after="0"/>
+        <w:rPr>
+          <w:lang w:eastAsia="zh-CN"/>
+        </w:rPr>
+      </w:pPr>
+      <w:r>
+        <w:rPr>
+          <w:rFonts w:ascii="Consolas" w:hAnsi="Consolas" w:cs="Consolas"/>
+          <w:sz w:val="16"/>
+          <w:szCs w:val="16"/>
+          <w:lang w:eastAsia="zh-CN"/>
+        </w:rPr>
+        <w:tab/>
+      </w:r>
+      <w:r>
+        <w:rPr>
+          <w:rFonts w:ascii="Consolas" w:hAnsi="Consolas" w:cs="Consolas"/>
+          <w:sz w:val="16"/>
+          <w:szCs w:val="16"/>
+          <w:lang w:eastAsia="zh-CN"/>
+        </w:rPr>
+        <w:tab/>
+      </w:r>
+    </w:p>
+    <w:p>
+      <w:pPr>
+        <w:pStyle w:val="1"/>
+        <w:numPr>
+          <w:ilvl w:val="0"/>
+          <w:numId w:val="0"/>
+        </w:numPr>
+        <w:rPr>
+          <w:sz w:val="20"/>
+          <w:szCs w:val="20"/>
+        </w:rPr>
+      </w:pPr>
+      <w:bookmarkStart w:id="2" w:name="_Toc476012257"/>
+      <w:r>
+        <w:rPr>
+          <w:sz w:val="20"/>
+          <w:szCs w:val="20"/>
+        </w:rPr>
+        <w:t>Работа с чем-то</w:t>
+      </w:r>
+      <w:bookmarkEnd w:id="2"/>
+    </w:p>
+    <w:p>
+      <w:pPr>
+        <w:spacing w:after="0"/>
+        <w:rPr>
+          <w:lang w:eastAsia="zh-CN"/>
+        </w:rPr>
+      </w:pPr>
+      <w:r>
+        <w:rPr>
+          <w:lang w:eastAsia="zh-CN"/>
+        </w:rPr>
+        <w:t>Тут что-то будет</w:t>
+      </w:r>
+    </w:p>
+    <w:p>
+      <w:pPr>
+        <w:pStyle w:val="1"/>
+        <w:numPr>
+          <w:ilvl w:val="0"/>
+          <w:numId w:val="0"/>
+        </w:numPr>
+        <w:rPr>
+          <w:sz w:val="20"/>
+          <w:szCs w:val="20"/>
+        </w:rPr>
+      </w:pPr>
+      <w:bookmarkStart w:id="3" w:name="_Toc476012258"/>
+      <w:r>
+        <w:rPr>
+          <w:sz w:val="20"/>
+          <w:szCs w:val="20"/>
+        </w:rPr>
+        <w:t>Работа с чем-то</w:t>
+      </w:r>
+      <w:bookmarkEnd w:id="3"/>
+    </w:p>
+    <w:p>
+      <w:pPr>
+        <w:spacing w:after="0"/>
+        <w:rPr>
+          <w:lang w:eastAsia="zh-CN"/>
+        </w:rPr>
+      </w:pPr>
+      <w:r>
+        <w:rPr>
+          <w:lang w:eastAsia="zh-CN"/>
+        </w:rPr>
+        <w:t>Тут что-то будет</w:t>
+      </w:r>
+    </w:p>
+    <w:p>
+      <w:pPr>
+        <w:pStyle w:val="1"/>
+        <w:numPr>
+          <w:ilvl w:val="0"/>
+          <w:numId w:val="0"/>
+        </w:numPr>
+        <w:ind w:left="431" w:hanging="431"/>
+        <w:rPr>
+          <w:sz w:val="20"/>
+          <w:szCs w:val="20"/>
+        </w:rPr>
+      </w:pPr>
+      <w:bookmarkStart w:id="4" w:name="_Toc476012259"/>
+      <w:proofErr w:type="spellStart"/>
+      <w:r>
+        <w:rPr>
+          <w:sz w:val="20"/>
+          <w:szCs w:val="20"/>
+        </w:rPr>
+        <w:lastRenderedPageBreak/>
+        <w:t>Работа</w:t>
+      </w:r>
+      <w:proofErr w:type="spellEnd"/>
+      <w:r>
+        <w:rPr>
+          <w:sz w:val="20"/>
+          <w:szCs w:val="20"/>
+        </w:rPr>
+        <w:t xml:space="preserve"> с </w:t>
+      </w:r>
+      <w:proofErr w:type="spellStart"/>
+      <w:r>
+        <w:rPr>
+          <w:sz w:val="20"/>
+          <w:szCs w:val="20"/>
+        </w:rPr>
+        <w:t>чем-то</w:t>
+      </w:r>
+      <w:bookmarkEnd w:id="4"/>
+      <w:proofErr w:type="spellEnd"/>
+    </w:p>
+    <w:p>
+      <w:pPr>
+        <w:spacing w:after="0"/>
+        <w:rPr>
+          <w:sz w:val="20"/>
+          <w:szCs w:val="20"/>
+        </w:rPr>
+      </w:pPr>
+      <w:bookmarkStart w:id="5" w:name="_GoBack"/>
+      <w:bookmarkEnd w:id="5"/>
     </w:p>
     <w:sectPr>
       <w:pgSz w:w="11906" w:h="16838"/>
@@ -9286,6 +11867,7 @@
   </w:style>
   <w:style w:type="character" w:customStyle="1" w:styleId="10">
     <w:name w:val="Заголовок 1 Знак"/>
+    <w:aliases w:val="标题 1 Char Знак"/>
     <w:basedOn w:val="a0"/>
     <w:link w:val="1"/>
     <w:rsid w:val="003B7AB8"/>

</xml_diff>